<commit_message>
Updated plan doc, finished delta conversion code, added filtering for time and group comparisons
</commit_message>
<xml_diff>
--- a/Plan Steps.docx
+++ b/Plan Steps.docx
@@ -4,6 +4,130 @@
   <w:body>
     <w:p>
       <w:pPr>
+        <w:pStyle w:val="ListParagraph"/>
+        <w:numPr>
+          <w:ilvl w:val="0"/>
+          <w:numId w:val="19"/>
+        </w:numPr>
+      </w:pPr>
+      <w:r>
+        <w:t xml:space="preserve">dap script using a different test to make boxplots compared to </w:t>
+      </w:r>
+      <w:proofErr w:type="spellStart"/>
+      <w:r>
+        <w:t>wehere</w:t>
+      </w:r>
+      <w:proofErr w:type="spellEnd"/>
+      <w:r>
+        <w:t xml:space="preserve"> results are coming from  (</w:t>
+      </w:r>
+      <w:proofErr w:type="spellStart"/>
+      <w:r>
+        <w:t>spearmans</w:t>
+      </w:r>
+      <w:proofErr w:type="spellEnd"/>
+      <w:r>
+        <w:t>/</w:t>
+      </w:r>
+      <w:proofErr w:type="spellStart"/>
+      <w:r>
+        <w:t>limma</w:t>
+      </w:r>
+      <w:proofErr w:type="spellEnd"/>
+      <w:r>
+        <w:t>)</w:t>
+      </w:r>
+    </w:p>
+    <w:p>
+      <w:pPr>
+        <w:pStyle w:val="ListParagraph"/>
+        <w:numPr>
+          <w:ilvl w:val="1"/>
+          <w:numId w:val="19"/>
+        </w:numPr>
+      </w:pPr>
+      <w:r>
+        <w:t>around line 650</w:t>
+      </w:r>
+    </w:p>
+    <w:p>
+      <w:pPr>
+        <w:pStyle w:val="ListParagraph"/>
+        <w:numPr>
+          <w:ilvl w:val="0"/>
+          <w:numId w:val="19"/>
+        </w:numPr>
+      </w:pPr>
+      <w:r>
+        <w:t>for cleanup</w:t>
+      </w:r>
+    </w:p>
+    <w:p>
+      <w:pPr>
+        <w:pStyle w:val="ListParagraph"/>
+        <w:numPr>
+          <w:ilvl w:val="1"/>
+          <w:numId w:val="19"/>
+        </w:numPr>
+      </w:pPr>
+      <w:r>
+        <w:t xml:space="preserve">only include proteins in timepoints </w:t>
+      </w:r>
+      <w:proofErr w:type="spellStart"/>
+      <w:r>
+        <w:t>im</w:t>
+      </w:r>
+      <w:proofErr w:type="spellEnd"/>
+      <w:r>
+        <w:t xml:space="preserve"> using - REMOVE OTHER TIMEPOINTS BEFORE CLEANUP</w:t>
+      </w:r>
+    </w:p>
+    <w:p>
+      <w:pPr>
+        <w:pStyle w:val="ListParagraph"/>
+        <w:numPr>
+          <w:ilvl w:val="0"/>
+          <w:numId w:val="19"/>
+        </w:numPr>
+      </w:pPr>
+      <w:r>
+        <w:t xml:space="preserve">Run </w:t>
+      </w:r>
+      <w:proofErr w:type="spellStart"/>
+      <w:r>
+        <w:t>paulines</w:t>
+      </w:r>
+      <w:proofErr w:type="spellEnd"/>
+      <w:r>
+        <w:t xml:space="preserve"> </w:t>
+      </w:r>
+      <w:proofErr w:type="spellStart"/>
+      <w:r>
+        <w:t>ata</w:t>
+      </w:r>
+      <w:proofErr w:type="spellEnd"/>
+      <w:r>
+        <w:t xml:space="preserve"> with </w:t>
+      </w:r>
+      <w:proofErr w:type="spellStart"/>
+      <w:r>
+        <w:t>marie's</w:t>
+      </w:r>
+      <w:proofErr w:type="spellEnd"/>
+      <w:r>
+        <w:t xml:space="preserve"> DAP code (</w:t>
+      </w:r>
+      <w:proofErr w:type="spellStart"/>
+      <w:r>
+        <w:t>marie's_code.py</w:t>
+      </w:r>
+      <w:proofErr w:type="spellEnd"/>
+      <w:r>
+        <w:t>)</w:t>
+      </w:r>
+    </w:p>
+    <w:p>
+      <w:pPr>
         <w:pStyle w:val="Heading1"/>
       </w:pPr>
       <w:r>
@@ -428,9 +552,26 @@
           <w:ilvl w:val="0"/>
           <w:numId w:val="6"/>
         </w:numPr>
+        <w:rPr>
+          <w:b/>
+          <w:bCs/>
+        </w:rPr>
+      </w:pPr>
+      <w:r>
+        <w:t>Impute missing values</w:t>
+      </w:r>
+    </w:p>
+    <w:p>
+      <w:pPr>
+        <w:pStyle w:val="ListParagraph"/>
+        <w:numPr>
+          <w:ilvl w:val="0"/>
+          <w:numId w:val="6"/>
+        </w:numPr>
       </w:pPr>
       <w:proofErr w:type="spellStart"/>
       <w:r>
+        <w:lastRenderedPageBreak/>
         <w:t>Limma</w:t>
       </w:r>
       <w:proofErr w:type="spellEnd"/>
@@ -581,6 +722,22 @@
       </w:pPr>
       <w:r>
         <w:t>Average replicates</w:t>
+      </w:r>
+    </w:p>
+    <w:p>
+      <w:pPr>
+        <w:pStyle w:val="ListParagraph"/>
+        <w:numPr>
+          <w:ilvl w:val="0"/>
+          <w:numId w:val="9"/>
+        </w:numPr>
+        <w:rPr>
+          <w:b/>
+          <w:bCs/>
+        </w:rPr>
+      </w:pPr>
+      <w:r>
+        <w:t>Impute missing values</w:t>
       </w:r>
     </w:p>
     <w:p>
@@ -738,6 +895,235 @@
           <w:b/>
           <w:bCs/>
         </w:rPr>
+        <w:t>Delta</w:t>
+      </w:r>
+      <w:r>
+        <w:rPr>
+          <w:b/>
+          <w:bCs/>
+        </w:rPr>
+        <w:t xml:space="preserve"> Comparison: </w:t>
+      </w:r>
+      <w:r>
+        <w:rPr>
+          <w:b/>
+          <w:bCs/>
+        </w:rPr>
+        <w:t>Difference</w:t>
+      </w:r>
+      <w:r>
+        <w:rPr>
+          <w:b/>
+          <w:bCs/>
+        </w:rPr>
+        <w:t xml:space="preserve"> from D0 to D14</w:t>
+      </w:r>
+      <w:r>
+        <w:rPr>
+          <w:b/>
+          <w:bCs/>
+        </w:rPr>
+        <w:t xml:space="preserve"> </w:t>
+      </w:r>
+      <w:r>
+        <w:rPr>
+          <w:b/>
+          <w:bCs/>
+        </w:rPr>
+        <w:t>in Responders vs</w:t>
+      </w:r>
+      <w:r>
+        <w:rPr>
+          <w:b/>
+          <w:bCs/>
+        </w:rPr>
+        <w:t xml:space="preserve"> Non-Responders</w:t>
+      </w:r>
+    </w:p>
+    <w:p>
+      <w:pPr>
+        <w:pStyle w:val="ListParagraph"/>
+        <w:numPr>
+          <w:ilvl w:val="0"/>
+          <w:numId w:val="9"/>
+        </w:numPr>
+        <w:rPr>
+          <w:b/>
+          <w:bCs/>
+        </w:rPr>
+      </w:pPr>
+      <w:r>
+        <w:t>Average replicates</w:t>
+      </w:r>
+    </w:p>
+    <w:p>
+      <w:pPr>
+        <w:pStyle w:val="ListParagraph"/>
+        <w:numPr>
+          <w:ilvl w:val="0"/>
+          <w:numId w:val="9"/>
+        </w:numPr>
+        <w:rPr>
+          <w:b/>
+          <w:bCs/>
+        </w:rPr>
+      </w:pPr>
+      <w:r>
+        <w:t>Impute missing values</w:t>
+      </w:r>
+    </w:p>
+    <w:p>
+      <w:pPr>
+        <w:pStyle w:val="ListParagraph"/>
+        <w:numPr>
+          <w:ilvl w:val="0"/>
+          <w:numId w:val="9"/>
+        </w:numPr>
+        <w:rPr>
+          <w:b/>
+          <w:bCs/>
+        </w:rPr>
+      </w:pPr>
+      <w:proofErr w:type="spellStart"/>
+      <w:r>
+        <w:t>Limma</w:t>
+      </w:r>
+      <w:proofErr w:type="spellEnd"/>
+      <w:r>
+        <w:t xml:space="preserve"> (independent)</w:t>
+      </w:r>
+    </w:p>
+    <w:p>
+      <w:pPr>
+        <w:pStyle w:val="ListParagraph"/>
+        <w:numPr>
+          <w:ilvl w:val="1"/>
+          <w:numId w:val="9"/>
+        </w:numPr>
+        <w:rPr>
+          <w:b/>
+          <w:bCs/>
+        </w:rPr>
+      </w:pPr>
+      <w:r>
+        <w:t>Volcano plot</w:t>
+      </w:r>
+    </w:p>
+    <w:p>
+      <w:pPr>
+        <w:pStyle w:val="ListParagraph"/>
+        <w:numPr>
+          <w:ilvl w:val="1"/>
+          <w:numId w:val="9"/>
+        </w:numPr>
+        <w:rPr>
+          <w:b/>
+          <w:bCs/>
+        </w:rPr>
+      </w:pPr>
+      <w:r>
+        <w:t>Heatmap</w:t>
+      </w:r>
+    </w:p>
+    <w:p>
+      <w:pPr>
+        <w:pStyle w:val="ListParagraph"/>
+        <w:numPr>
+          <w:ilvl w:val="0"/>
+          <w:numId w:val="9"/>
+        </w:numPr>
+        <w:rPr>
+          <w:b/>
+          <w:bCs/>
+        </w:rPr>
+      </w:pPr>
+      <w:r>
+        <w:t>Logistic regression</w:t>
+      </w:r>
+    </w:p>
+    <w:p>
+      <w:pPr>
+        <w:pStyle w:val="ListParagraph"/>
+        <w:numPr>
+          <w:ilvl w:val="1"/>
+          <w:numId w:val="9"/>
+        </w:numPr>
+        <w:rPr>
+          <w:b/>
+          <w:bCs/>
+        </w:rPr>
+      </w:pPr>
+      <w:r>
+        <w:t>ROC curve plot</w:t>
+      </w:r>
+    </w:p>
+    <w:p>
+      <w:pPr>
+        <w:pStyle w:val="ListParagraph"/>
+        <w:numPr>
+          <w:ilvl w:val="1"/>
+          <w:numId w:val="9"/>
+        </w:numPr>
+        <w:rPr>
+          <w:b/>
+          <w:bCs/>
+        </w:rPr>
+      </w:pPr>
+      <w:r>
+        <w:t>Calculate AUC</w:t>
+      </w:r>
+    </w:p>
+    <w:p>
+      <w:pPr>
+        <w:pStyle w:val="ListParagraph"/>
+        <w:numPr>
+          <w:ilvl w:val="1"/>
+          <w:numId w:val="9"/>
+        </w:numPr>
+        <w:rPr>
+          <w:b/>
+          <w:bCs/>
+        </w:rPr>
+      </w:pPr>
+      <w:r>
+        <w:t>Calculate F1 score</w:t>
+      </w:r>
+    </w:p>
+    <w:p>
+      <w:pPr>
+        <w:pStyle w:val="ListParagraph"/>
+        <w:numPr>
+          <w:ilvl w:val="1"/>
+          <w:numId w:val="9"/>
+        </w:numPr>
+        <w:rPr>
+          <w:b/>
+          <w:bCs/>
+        </w:rPr>
+      </w:pPr>
+      <w:r>
+        <w:t>Feature importance bar chart</w:t>
+      </w:r>
+    </w:p>
+    <w:p>
+      <w:pPr>
+        <w:tabs>
+          <w:tab w:val="left" w:pos="2453"/>
+        </w:tabs>
+      </w:pPr>
+    </w:p>
+    <w:p>
+      <w:pPr>
+        <w:rPr>
+          <w:b/>
+          <w:bCs/>
+        </w:rPr>
+      </w:pPr>
+      <w:r>
+        <w:rPr>
+          <w:b/>
+          <w:bCs/>
+        </w:rPr>
         <w:t>Continuous Longitudinal: D0 to D14 Responders</w:t>
       </w:r>
     </w:p>
@@ -770,7 +1156,7 @@
         </w:rPr>
       </w:pPr>
       <w:r>
-        <w:t>Model protein levels over time</w:t>
+        <w:t>Impute missing values</w:t>
       </w:r>
     </w:p>
     <w:p>
@@ -786,19 +1172,7 @@
         </w:rPr>
       </w:pPr>
       <w:r>
-        <w:t>Spearman’s rank c</w:t>
-      </w:r>
-      <w:r>
-        <w:t xml:space="preserve">orrelation </w:t>
-      </w:r>
-      <w:r>
-        <w:t xml:space="preserve">between </w:t>
-      </w:r>
-      <w:r>
-        <w:t xml:space="preserve">protein </w:t>
-      </w:r>
-      <w:r>
-        <w:t>levels and time</w:t>
+        <w:t>Model protein levels over time</w:t>
       </w:r>
     </w:p>
     <w:p>
@@ -814,6 +1188,34 @@
         </w:rPr>
       </w:pPr>
       <w:r>
+        <w:t>Spearman’s rank c</w:t>
+      </w:r>
+      <w:r>
+        <w:t xml:space="preserve">orrelation </w:t>
+      </w:r>
+      <w:r>
+        <w:t xml:space="preserve">between </w:t>
+      </w:r>
+      <w:r>
+        <w:t xml:space="preserve">protein </w:t>
+      </w:r>
+      <w:r>
+        <w:t>levels and time</w:t>
+      </w:r>
+    </w:p>
+    <w:p>
+      <w:pPr>
+        <w:pStyle w:val="ListParagraph"/>
+        <w:numPr>
+          <w:ilvl w:val="0"/>
+          <w:numId w:val="8"/>
+        </w:numPr>
+        <w:rPr>
+          <w:b/>
+          <w:bCs/>
+        </w:rPr>
+      </w:pPr>
+      <w:r>
         <w:t xml:space="preserve">Spearman’s rank correlation between </w:t>
       </w:r>
       <w:r>
@@ -899,11 +1301,468 @@
     </w:p>
     <w:p>
       <w:pPr>
-        <w:rPr>
-          <w:b/>
-          <w:bCs/>
-        </w:rPr>
-      </w:pPr>
+        <w:pStyle w:val="Heading1"/>
+      </w:pPr>
+      <w:r>
+        <w:t>Parameters</w:t>
+      </w:r>
+    </w:p>
+    <w:p>
+      <w:pPr>
+        <w:rPr>
+          <w:b/>
+          <w:bCs/>
+        </w:rPr>
+      </w:pPr>
+      <w:r>
+        <w:rPr>
+          <w:b/>
+          <w:bCs/>
+        </w:rPr>
+        <w:t>Longitudinal Comparison: D0 vs D14 Responders</w:t>
+      </w:r>
+    </w:p>
+    <w:p>
+      <w:pPr>
+        <w:pStyle w:val="ListParagraph"/>
+        <w:numPr>
+          <w:ilvl w:val="0"/>
+          <w:numId w:val="18"/>
+        </w:numPr>
+        <w:rPr>
+          <w:b/>
+          <w:bCs/>
+        </w:rPr>
+      </w:pPr>
+      <w:r>
+        <w:t xml:space="preserve">LIMMA_IS_PAIRED = </w:t>
+      </w:r>
+      <w:r>
+        <w:t>True</w:t>
+      </w:r>
+    </w:p>
+    <w:p>
+      <w:pPr>
+        <w:pStyle w:val="ListParagraph"/>
+        <w:numPr>
+          <w:ilvl w:val="0"/>
+          <w:numId w:val="18"/>
+        </w:numPr>
+      </w:pPr>
+      <w:r>
+        <w:t xml:space="preserve">REPLACE_VALS_WITH_DELTAS = </w:t>
+      </w:r>
+      <w:r>
+        <w:t>False</w:t>
+      </w:r>
+    </w:p>
+    <w:p>
+      <w:pPr>
+        <w:pStyle w:val="ListParagraph"/>
+        <w:numPr>
+          <w:ilvl w:val="0"/>
+          <w:numId w:val="18"/>
+        </w:numPr>
+      </w:pPr>
+      <w:r>
+        <w:t>Add lines</w:t>
+      </w:r>
+      <w:r>
+        <w:t>:</w:t>
+      </w:r>
+    </w:p>
+    <w:p>
+      <w:pPr>
+        <w:pStyle w:val="ListParagraph"/>
+        <w:numPr>
+          <w:ilvl w:val="1"/>
+          <w:numId w:val="18"/>
+        </w:numPr>
+      </w:pPr>
+      <w:r>
+        <w:t>ORIGINAL_DATA_DF = ORIGINAL_DATA_DF[ORIGINAL_DATA_DF['Group'] == '</w:t>
+      </w:r>
+      <w:proofErr w:type="spellStart"/>
+      <w:r>
+        <w:t>Resp</w:t>
+      </w:r>
+      <w:proofErr w:type="spellEnd"/>
+      <w:r>
+        <w:t>']</w:t>
+      </w:r>
+    </w:p>
+    <w:p>
+      <w:pPr>
+        <w:pStyle w:val="ListParagraph"/>
+        <w:numPr>
+          <w:ilvl w:val="1"/>
+          <w:numId w:val="18"/>
+        </w:numPr>
+      </w:pPr>
+      <w:proofErr w:type="spellStart"/>
+      <w:r>
+        <w:t>ORIGINAL_DATA_DF.reset_index</w:t>
+      </w:r>
+      <w:proofErr w:type="spellEnd"/>
+      <w:r>
+        <w:t xml:space="preserve">(drop=True, </w:t>
+      </w:r>
+      <w:proofErr w:type="spellStart"/>
+      <w:r>
+        <w:t>inplace</w:t>
+      </w:r>
+      <w:proofErr w:type="spellEnd"/>
+      <w:r>
+        <w:t>=True)</w:t>
+      </w:r>
+    </w:p>
+    <w:p>
+      <w:pPr>
+        <w:pStyle w:val="ListParagraph"/>
+        <w:numPr>
+          <w:ilvl w:val="0"/>
+          <w:numId w:val="18"/>
+        </w:numPr>
+      </w:pPr>
+      <w:r>
+        <w:t xml:space="preserve">ID column: </w:t>
+      </w:r>
+      <w:proofErr w:type="spellStart"/>
+      <w:r>
+        <w:t>Sample_ID</w:t>
+      </w:r>
+      <w:proofErr w:type="spellEnd"/>
+    </w:p>
+    <w:p>
+      <w:pPr>
+        <w:pStyle w:val="ListParagraph"/>
+        <w:numPr>
+          <w:ilvl w:val="0"/>
+          <w:numId w:val="18"/>
+        </w:numPr>
+      </w:pPr>
+      <w:r>
+        <w:t>Condition colum</w:t>
+      </w:r>
+      <w:r>
+        <w:t>n: Time</w:t>
+      </w:r>
+    </w:p>
+    <w:p>
+      <w:pPr>
+        <w:pStyle w:val="ListParagraph"/>
+        <w:numPr>
+          <w:ilvl w:val="0"/>
+          <w:numId w:val="18"/>
+        </w:numPr>
+      </w:pPr>
+      <w:r>
+        <w:t>Unneeded columns: Group</w:t>
+      </w:r>
+    </w:p>
+    <w:p>
+      <w:pPr>
+        <w:pStyle w:val="ListParagraph"/>
+        <w:numPr>
+          <w:ilvl w:val="0"/>
+          <w:numId w:val="18"/>
+        </w:numPr>
+      </w:pPr>
+    </w:p>
+    <w:p>
+      <w:pPr>
+        <w:rPr>
+          <w:b/>
+          <w:bCs/>
+        </w:rPr>
+      </w:pPr>
+    </w:p>
+    <w:p>
+      <w:pPr>
+        <w:rPr>
+          <w:b/>
+          <w:bCs/>
+        </w:rPr>
+      </w:pPr>
+      <w:r>
+        <w:rPr>
+          <w:b/>
+          <w:bCs/>
+        </w:rPr>
+        <w:t>Group Comparison: D14 Responders vs Non-Responders</w:t>
+      </w:r>
+    </w:p>
+    <w:p>
+      <w:pPr>
+        <w:pStyle w:val="ListParagraph"/>
+        <w:numPr>
+          <w:ilvl w:val="0"/>
+          <w:numId w:val="18"/>
+        </w:numPr>
+        <w:rPr>
+          <w:b/>
+          <w:bCs/>
+        </w:rPr>
+      </w:pPr>
+      <w:r>
+        <w:t xml:space="preserve">LIMMA_IS_PAIRED = </w:t>
+      </w:r>
+      <w:r>
+        <w:t>False</w:t>
+      </w:r>
+    </w:p>
+    <w:p>
+      <w:pPr>
+        <w:pStyle w:val="ListParagraph"/>
+        <w:numPr>
+          <w:ilvl w:val="0"/>
+          <w:numId w:val="18"/>
+        </w:numPr>
+      </w:pPr>
+      <w:r>
+        <w:t xml:space="preserve">REPLACE_VALS_WITH_DELTAS = </w:t>
+      </w:r>
+      <w:r>
+        <w:t>False</w:t>
+      </w:r>
+    </w:p>
+    <w:p>
+      <w:pPr>
+        <w:pStyle w:val="ListParagraph"/>
+        <w:numPr>
+          <w:ilvl w:val="0"/>
+          <w:numId w:val="18"/>
+        </w:numPr>
+      </w:pPr>
+      <w:r>
+        <w:t>Add lines:</w:t>
+      </w:r>
+    </w:p>
+    <w:p>
+      <w:pPr>
+        <w:pStyle w:val="ListParagraph"/>
+        <w:numPr>
+          <w:ilvl w:val="1"/>
+          <w:numId w:val="18"/>
+        </w:numPr>
+      </w:pPr>
+      <w:r>
+        <w:t>ORIGINAL_DATA_DF = ORIGINAL_DATA_DF[ORIGINAL_DATA_DF['Time'] == 'D14']</w:t>
+      </w:r>
+    </w:p>
+    <w:p>
+      <w:pPr>
+        <w:pStyle w:val="ListParagraph"/>
+        <w:numPr>
+          <w:ilvl w:val="1"/>
+          <w:numId w:val="18"/>
+        </w:numPr>
+      </w:pPr>
+      <w:proofErr w:type="spellStart"/>
+      <w:r>
+        <w:t>ORIGINAL_DATA_DF.reset_index</w:t>
+      </w:r>
+      <w:proofErr w:type="spellEnd"/>
+      <w:r>
+        <w:t xml:space="preserve">(drop=True, </w:t>
+      </w:r>
+      <w:proofErr w:type="spellStart"/>
+      <w:r>
+        <w:t>inplace</w:t>
+      </w:r>
+      <w:proofErr w:type="spellEnd"/>
+      <w:r>
+        <w:t>=True)</w:t>
+      </w:r>
+    </w:p>
+    <w:p>
+      <w:pPr>
+        <w:pStyle w:val="ListParagraph"/>
+        <w:numPr>
+          <w:ilvl w:val="0"/>
+          <w:numId w:val="18"/>
+        </w:numPr>
+      </w:pPr>
+      <w:r>
+        <w:t xml:space="preserve">ID column: </w:t>
+      </w:r>
+      <w:proofErr w:type="spellStart"/>
+      <w:r>
+        <w:t>Sample_ID</w:t>
+      </w:r>
+      <w:proofErr w:type="spellEnd"/>
+    </w:p>
+    <w:p>
+      <w:pPr>
+        <w:pStyle w:val="ListParagraph"/>
+        <w:numPr>
+          <w:ilvl w:val="0"/>
+          <w:numId w:val="18"/>
+        </w:numPr>
+      </w:pPr>
+      <w:r>
+        <w:t xml:space="preserve">Condition column: </w:t>
+      </w:r>
+      <w:r>
+        <w:t>Group</w:t>
+      </w:r>
+    </w:p>
+    <w:p>
+      <w:pPr>
+        <w:pStyle w:val="ListParagraph"/>
+        <w:numPr>
+          <w:ilvl w:val="0"/>
+          <w:numId w:val="18"/>
+        </w:numPr>
+      </w:pPr>
+      <w:r>
+        <w:t xml:space="preserve">Unneeded columns: </w:t>
+      </w:r>
+      <w:r>
+        <w:t>Time</w:t>
+      </w:r>
+    </w:p>
+    <w:p>
+      <w:pPr>
+        <w:pStyle w:val="ListParagraph"/>
+        <w:numPr>
+          <w:ilvl w:val="0"/>
+          <w:numId w:val="18"/>
+        </w:numPr>
+      </w:pPr>
+    </w:p>
+    <w:p>
+      <w:pPr>
+        <w:rPr>
+          <w:b/>
+          <w:bCs/>
+        </w:rPr>
+      </w:pPr>
+    </w:p>
+    <w:p>
+      <w:pPr>
+        <w:rPr>
+          <w:b/>
+          <w:bCs/>
+        </w:rPr>
+      </w:pPr>
+      <w:r>
+        <w:rPr>
+          <w:b/>
+          <w:bCs/>
+        </w:rPr>
+        <w:t>Delta Comparison: Difference from D0 to D14 in Responders vs Non-Responders</w:t>
+      </w:r>
+    </w:p>
+    <w:p>
+      <w:pPr>
+        <w:pStyle w:val="ListParagraph"/>
+        <w:numPr>
+          <w:ilvl w:val="0"/>
+          <w:numId w:val="18"/>
+        </w:numPr>
+        <w:rPr>
+          <w:b/>
+          <w:bCs/>
+        </w:rPr>
+      </w:pPr>
+      <w:r>
+        <w:t xml:space="preserve">LIMMA_IS_PAIRED = </w:t>
+      </w:r>
+      <w:r>
+        <w:t>False</w:t>
+      </w:r>
+    </w:p>
+    <w:p>
+      <w:pPr>
+        <w:pStyle w:val="ListParagraph"/>
+        <w:numPr>
+          <w:ilvl w:val="1"/>
+          <w:numId w:val="18"/>
+        </w:numPr>
+        <w:rPr>
+          <w:b/>
+          <w:bCs/>
+        </w:rPr>
+      </w:pPr>
+      <w:r>
+        <w:t>Will be overwritten as False anyway</w:t>
+      </w:r>
+    </w:p>
+    <w:p>
+      <w:pPr>
+        <w:pStyle w:val="ListParagraph"/>
+        <w:numPr>
+          <w:ilvl w:val="0"/>
+          <w:numId w:val="18"/>
+        </w:numPr>
+      </w:pPr>
+      <w:r>
+        <w:lastRenderedPageBreak/>
+        <w:t xml:space="preserve">REPLACE_VALS_WITH_DELTAS = </w:t>
+      </w:r>
+      <w:r>
+        <w:t>True</w:t>
+      </w:r>
+    </w:p>
+    <w:p>
+      <w:pPr>
+        <w:pStyle w:val="ListParagraph"/>
+        <w:numPr>
+          <w:ilvl w:val="0"/>
+          <w:numId w:val="18"/>
+        </w:numPr>
+      </w:pPr>
+      <w:r>
+        <w:t xml:space="preserve">ID column: </w:t>
+      </w:r>
+      <w:proofErr w:type="spellStart"/>
+      <w:r>
+        <w:t>Sample_ID</w:t>
+      </w:r>
+      <w:proofErr w:type="spellEnd"/>
+    </w:p>
+    <w:p>
+      <w:pPr>
+        <w:pStyle w:val="ListParagraph"/>
+        <w:numPr>
+          <w:ilvl w:val="0"/>
+          <w:numId w:val="18"/>
+        </w:numPr>
+      </w:pPr>
+      <w:r>
+        <w:t xml:space="preserve">Condition column: </w:t>
+      </w:r>
+      <w:r>
+        <w:t>Group</w:t>
+      </w:r>
+    </w:p>
+    <w:p>
+      <w:pPr>
+        <w:pStyle w:val="ListParagraph"/>
+        <w:numPr>
+          <w:ilvl w:val="0"/>
+          <w:numId w:val="18"/>
+        </w:numPr>
+      </w:pPr>
+      <w:r>
+        <w:t xml:space="preserve">Unneeded columns: </w:t>
+      </w:r>
+      <w:r>
+        <w:t>None</w:t>
+      </w:r>
+    </w:p>
+    <w:p>
+      <w:pPr>
+        <w:pStyle w:val="ListParagraph"/>
+        <w:numPr>
+          <w:ilvl w:val="0"/>
+          <w:numId w:val="18"/>
+        </w:numPr>
+      </w:pPr>
+      <w:r>
+        <w:t>Delta Column: Time</w:t>
+      </w:r>
     </w:p>
     <w:p>
       <w:pPr>
@@ -965,7 +1824,6 @@
         </w:numPr>
       </w:pPr>
       <w:r>
-        <w:lastRenderedPageBreak/>
         <w:t>Prediction Score</w:t>
       </w:r>
       <w:r>
@@ -1218,10 +2076,7 @@
         </w:numPr>
       </w:pPr>
       <w:r>
-        <w:t xml:space="preserve">Outer Loop (Leave-One-Out): </w:t>
-      </w:r>
-      <w:r>
-        <w:t>Train against 25 samples and testing against 1</w:t>
+        <w:t>Outer Loop (Leave-One-Out): Train against 25 samples and testing against 1</w:t>
       </w:r>
       <w:r>
         <w:t xml:space="preserve"> (repeat 26 times)</w:t>
@@ -1291,6 +2146,565 @@
         </w:numPr>
       </w:pPr>
     </w:p>
+    <w:p/>
+    <w:p/>
+    <w:p/>
+    <w:p/>
+    <w:p/>
+    <w:p>
+      <w:pPr>
+        <w:rPr>
+          <w:b/>
+          <w:bCs/>
+        </w:rPr>
+      </w:pPr>
+      <w:proofErr w:type="spellStart"/>
+      <w:r>
+        <w:rPr>
+          <w:b/>
+          <w:bCs/>
+        </w:rPr>
+        <w:t>Limma</w:t>
+      </w:r>
+      <w:proofErr w:type="spellEnd"/>
+    </w:p>
+    <w:tbl>
+      <w:tblPr>
+        <w:tblW w:w="0" w:type="auto"/>
+        <w:tblCellSpacing w:w="15" w:type="dxa"/>
+        <w:shd w:val="clear" w:color="auto" w:fill="191919"/>
+        <w:tblCellMar>
+          <w:top w:w="15" w:type="dxa"/>
+          <w:left w:w="15" w:type="dxa"/>
+          <w:bottom w:w="15" w:type="dxa"/>
+          <w:right w:w="15" w:type="dxa"/>
+        </w:tblCellMar>
+        <w:tblLook w:val="04A0" w:firstRow="1" w:lastRow="0" w:firstColumn="1" w:lastColumn="0" w:noHBand="0" w:noVBand="1"/>
+      </w:tblPr>
+      <w:tblGrid>
+        <w:gridCol w:w="2289"/>
+        <w:gridCol w:w="2450"/>
+        <w:gridCol w:w="2833"/>
+      </w:tblGrid>
+      <w:tr>
+        <w:trPr>
+          <w:tblCellSpacing w:w="15" w:type="dxa"/>
+        </w:trPr>
+        <w:tc>
+          <w:tcPr>
+            <w:tcW w:w="0" w:type="auto"/>
+            <w:tcBorders>
+              <w:top w:val="nil"/>
+              <w:right w:val="nil"/>
+            </w:tcBorders>
+            <w:shd w:val="clear" w:color="auto" w:fill="191919"/>
+            <w:tcMar>
+              <w:top w:w="90" w:type="dxa"/>
+              <w:left w:w="180" w:type="dxa"/>
+              <w:bottom w:w="90" w:type="dxa"/>
+              <w:right w:w="180" w:type="dxa"/>
+            </w:tcMar>
+            <w:vAlign w:val="center"/>
+            <w:hideMark/>
+          </w:tcPr>
+          <w:p>
+            <w:pPr>
+              <w:rPr>
+                <w:b/>
+                <w:bCs/>
+              </w:rPr>
+            </w:pPr>
+            <w:r>
+              <w:rPr>
+                <w:b/>
+                <w:bCs/>
+              </w:rPr>
+              <w:lastRenderedPageBreak/>
+              <w:t>Parameter</w:t>
+            </w:r>
+          </w:p>
+        </w:tc>
+        <w:tc>
+          <w:tcPr>
+            <w:tcW w:w="0" w:type="auto"/>
+            <w:tcBorders>
+              <w:top w:val="nil"/>
+              <w:right w:val="nil"/>
+            </w:tcBorders>
+            <w:shd w:val="clear" w:color="auto" w:fill="191919"/>
+            <w:tcMar>
+              <w:top w:w="90" w:type="dxa"/>
+              <w:left w:w="180" w:type="dxa"/>
+              <w:bottom w:w="90" w:type="dxa"/>
+              <w:right w:w="180" w:type="dxa"/>
+            </w:tcMar>
+            <w:vAlign w:val="center"/>
+            <w:hideMark/>
+          </w:tcPr>
+          <w:p>
+            <w:pPr>
+              <w:rPr>
+                <w:b/>
+                <w:bCs/>
+              </w:rPr>
+            </w:pPr>
+            <w:r>
+              <w:rPr>
+                <w:b/>
+                <w:bCs/>
+              </w:rPr>
+              <w:t>Value in Code</w:t>
+            </w:r>
+          </w:p>
+        </w:tc>
+        <w:tc>
+          <w:tcPr>
+            <w:tcW w:w="0" w:type="auto"/>
+            <w:tcBorders>
+              <w:top w:val="nil"/>
+              <w:right w:val="nil"/>
+            </w:tcBorders>
+            <w:shd w:val="clear" w:color="auto" w:fill="191919"/>
+            <w:tcMar>
+              <w:top w:w="90" w:type="dxa"/>
+              <w:left w:w="180" w:type="dxa"/>
+              <w:bottom w:w="90" w:type="dxa"/>
+              <w:right w:w="180" w:type="dxa"/>
+            </w:tcMar>
+            <w:vAlign w:val="center"/>
+            <w:hideMark/>
+          </w:tcPr>
+          <w:p>
+            <w:pPr>
+              <w:rPr>
+                <w:b/>
+                <w:bCs/>
+              </w:rPr>
+            </w:pPr>
+            <w:r>
+              <w:rPr>
+                <w:b/>
+                <w:bCs/>
+              </w:rPr>
+              <w:t>Source</w:t>
+            </w:r>
+          </w:p>
+        </w:tc>
+      </w:tr>
+      <w:tr>
+        <w:trPr>
+          <w:tblCellSpacing w:w="15" w:type="dxa"/>
+        </w:trPr>
+        <w:tc>
+          <w:tcPr>
+            <w:tcW w:w="0" w:type="auto"/>
+            <w:tcBorders>
+              <w:right w:val="nil"/>
+            </w:tcBorders>
+            <w:shd w:val="clear" w:color="auto" w:fill="191919"/>
+            <w:tcMar>
+              <w:top w:w="90" w:type="dxa"/>
+              <w:left w:w="180" w:type="dxa"/>
+              <w:bottom w:w="90" w:type="dxa"/>
+              <w:right w:w="180" w:type="dxa"/>
+            </w:tcMar>
+            <w:vAlign w:val="center"/>
+            <w:hideMark/>
+          </w:tcPr>
+          <w:p>
+            <w:r>
+              <w:rPr>
+                <w:b/>
+                <w:bCs/>
+              </w:rPr>
+              <w:t>Adj. P-Value</w:t>
+            </w:r>
+          </w:p>
+        </w:tc>
+        <w:tc>
+          <w:tcPr>
+            <w:tcW w:w="0" w:type="auto"/>
+            <w:tcBorders>
+              <w:right w:val="nil"/>
+            </w:tcBorders>
+            <w:shd w:val="clear" w:color="auto" w:fill="191919"/>
+            <w:tcMar>
+              <w:top w:w="90" w:type="dxa"/>
+              <w:left w:w="180" w:type="dxa"/>
+              <w:bottom w:w="90" w:type="dxa"/>
+              <w:right w:w="180" w:type="dxa"/>
+            </w:tcMar>
+            <w:vAlign w:val="center"/>
+            <w:hideMark/>
+          </w:tcPr>
+          <w:p>
+            <w:r>
+              <w:rPr>
+                <w:b/>
+                <w:bCs/>
+              </w:rPr>
+              <w:t>0.05</w:t>
+            </w:r>
+          </w:p>
+        </w:tc>
+        <w:tc>
+          <w:tcPr>
+            <w:tcW w:w="0" w:type="auto"/>
+            <w:tcBorders>
+              <w:right w:val="nil"/>
+            </w:tcBorders>
+            <w:shd w:val="clear" w:color="auto" w:fill="191919"/>
+            <w:tcMar>
+              <w:top w:w="90" w:type="dxa"/>
+              <w:left w:w="180" w:type="dxa"/>
+              <w:bottom w:w="90" w:type="dxa"/>
+              <w:right w:w="180" w:type="dxa"/>
+            </w:tcMar>
+            <w:vAlign w:val="center"/>
+            <w:hideMark/>
+          </w:tcPr>
+          <w:p>
+            <w:r>
+              <w:t>Python Filter (Hardcoded)</w:t>
+            </w:r>
+          </w:p>
+        </w:tc>
+      </w:tr>
+      <w:tr>
+        <w:trPr>
+          <w:tblCellSpacing w:w="15" w:type="dxa"/>
+        </w:trPr>
+        <w:tc>
+          <w:tcPr>
+            <w:tcW w:w="0" w:type="auto"/>
+            <w:tcBorders>
+              <w:right w:val="nil"/>
+            </w:tcBorders>
+            <w:shd w:val="clear" w:color="auto" w:fill="191919"/>
+            <w:tcMar>
+              <w:top w:w="90" w:type="dxa"/>
+              <w:left w:w="180" w:type="dxa"/>
+              <w:bottom w:w="90" w:type="dxa"/>
+              <w:right w:w="180" w:type="dxa"/>
+            </w:tcMar>
+            <w:vAlign w:val="center"/>
+            <w:hideMark/>
+          </w:tcPr>
+          <w:p>
+            <w:r>
+              <w:rPr>
+                <w:b/>
+                <w:bCs/>
+              </w:rPr>
+              <w:t>Fold Change</w:t>
+            </w:r>
+          </w:p>
+        </w:tc>
+        <w:tc>
+          <w:tcPr>
+            <w:tcW w:w="0" w:type="auto"/>
+            <w:tcBorders>
+              <w:right w:val="nil"/>
+            </w:tcBorders>
+            <w:shd w:val="clear" w:color="auto" w:fill="191919"/>
+            <w:tcMar>
+              <w:top w:w="90" w:type="dxa"/>
+              <w:left w:w="180" w:type="dxa"/>
+              <w:bottom w:w="90" w:type="dxa"/>
+              <w:right w:w="180" w:type="dxa"/>
+            </w:tcMar>
+            <w:vAlign w:val="center"/>
+            <w:hideMark/>
+          </w:tcPr>
+          <w:p>
+            <w:r>
+              <w:rPr>
+                <w:b/>
+                <w:bCs/>
+              </w:rPr>
+              <w:t>1.5x</w:t>
+            </w:r>
+            <w:r>
+              <w:t> (Log2 = 0.58)</w:t>
+            </w:r>
+          </w:p>
+        </w:tc>
+        <w:tc>
+          <w:tcPr>
+            <w:tcW w:w="0" w:type="auto"/>
+            <w:tcBorders>
+              <w:right w:val="nil"/>
+            </w:tcBorders>
+            <w:shd w:val="clear" w:color="auto" w:fill="191919"/>
+            <w:tcMar>
+              <w:top w:w="90" w:type="dxa"/>
+              <w:left w:w="180" w:type="dxa"/>
+              <w:bottom w:w="90" w:type="dxa"/>
+              <w:right w:w="180" w:type="dxa"/>
+            </w:tcMar>
+            <w:vAlign w:val="center"/>
+            <w:hideMark/>
+          </w:tcPr>
+          <w:p>
+            <w:r>
+              <w:t>Python Filter (Hardcoded)</w:t>
+            </w:r>
+          </w:p>
+        </w:tc>
+      </w:tr>
+      <w:tr>
+        <w:trPr>
+          <w:tblCellSpacing w:w="15" w:type="dxa"/>
+        </w:trPr>
+        <w:tc>
+          <w:tcPr>
+            <w:tcW w:w="0" w:type="auto"/>
+            <w:tcBorders>
+              <w:right w:val="nil"/>
+            </w:tcBorders>
+            <w:shd w:val="clear" w:color="auto" w:fill="191919"/>
+            <w:tcMar>
+              <w:top w:w="90" w:type="dxa"/>
+              <w:left w:w="180" w:type="dxa"/>
+              <w:bottom w:w="90" w:type="dxa"/>
+              <w:right w:w="180" w:type="dxa"/>
+            </w:tcMar>
+            <w:vAlign w:val="center"/>
+            <w:hideMark/>
+          </w:tcPr>
+          <w:p>
+            <w:r>
+              <w:rPr>
+                <w:b/>
+                <w:bCs/>
+              </w:rPr>
+              <w:t>Correction Method</w:t>
+            </w:r>
+          </w:p>
+        </w:tc>
+        <w:tc>
+          <w:tcPr>
+            <w:tcW w:w="0" w:type="auto"/>
+            <w:tcBorders>
+              <w:right w:val="nil"/>
+            </w:tcBorders>
+            <w:shd w:val="clear" w:color="auto" w:fill="191919"/>
+            <w:tcMar>
+              <w:top w:w="90" w:type="dxa"/>
+              <w:left w:w="180" w:type="dxa"/>
+              <w:bottom w:w="90" w:type="dxa"/>
+              <w:right w:w="180" w:type="dxa"/>
+            </w:tcMar>
+            <w:vAlign w:val="center"/>
+            <w:hideMark/>
+          </w:tcPr>
+          <w:p>
+            <w:r>
+              <w:rPr>
+                <w:b/>
+                <w:bCs/>
+              </w:rPr>
+              <w:t>Benjamini-Hochberg</w:t>
+            </w:r>
+          </w:p>
+        </w:tc>
+        <w:tc>
+          <w:tcPr>
+            <w:tcW w:w="0" w:type="auto"/>
+            <w:tcBorders>
+              <w:right w:val="nil"/>
+            </w:tcBorders>
+            <w:shd w:val="clear" w:color="auto" w:fill="191919"/>
+            <w:tcMar>
+              <w:top w:w="90" w:type="dxa"/>
+              <w:left w:w="180" w:type="dxa"/>
+              <w:bottom w:w="90" w:type="dxa"/>
+              <w:right w:w="180" w:type="dxa"/>
+            </w:tcMar>
+            <w:vAlign w:val="center"/>
+            <w:hideMark/>
+          </w:tcPr>
+          <w:p>
+            <w:r>
+              <w:t>R Default (Implicit)</w:t>
+            </w:r>
+          </w:p>
+        </w:tc>
+      </w:tr>
+      <w:tr>
+        <w:trPr>
+          <w:tblCellSpacing w:w="15" w:type="dxa"/>
+        </w:trPr>
+        <w:tc>
+          <w:tcPr>
+            <w:tcW w:w="0" w:type="auto"/>
+            <w:tcBorders>
+              <w:right w:val="nil"/>
+            </w:tcBorders>
+            <w:shd w:val="clear" w:color="auto" w:fill="191919"/>
+            <w:tcMar>
+              <w:top w:w="90" w:type="dxa"/>
+              <w:left w:w="180" w:type="dxa"/>
+              <w:bottom w:w="90" w:type="dxa"/>
+              <w:right w:w="180" w:type="dxa"/>
+            </w:tcMar>
+            <w:vAlign w:val="center"/>
+            <w:hideMark/>
+          </w:tcPr>
+          <w:p>
+            <w:r>
+              <w:rPr>
+                <w:b/>
+                <w:bCs/>
+              </w:rPr>
+              <w:t>Regression Type</w:t>
+            </w:r>
+          </w:p>
+        </w:tc>
+        <w:tc>
+          <w:tcPr>
+            <w:tcW w:w="0" w:type="auto"/>
+            <w:tcBorders>
+              <w:right w:val="nil"/>
+            </w:tcBorders>
+            <w:shd w:val="clear" w:color="auto" w:fill="191919"/>
+            <w:tcMar>
+              <w:top w:w="90" w:type="dxa"/>
+              <w:left w:w="180" w:type="dxa"/>
+              <w:bottom w:w="90" w:type="dxa"/>
+              <w:right w:w="180" w:type="dxa"/>
+            </w:tcMar>
+            <w:vAlign w:val="center"/>
+            <w:hideMark/>
+          </w:tcPr>
+          <w:p>
+            <w:r>
+              <w:rPr>
+                <w:b/>
+                <w:bCs/>
+              </w:rPr>
+              <w:t>Least Squares</w:t>
+            </w:r>
+          </w:p>
+        </w:tc>
+        <w:tc>
+          <w:tcPr>
+            <w:tcW w:w="0" w:type="auto"/>
+            <w:tcBorders>
+              <w:right w:val="nil"/>
+            </w:tcBorders>
+            <w:shd w:val="clear" w:color="auto" w:fill="191919"/>
+            <w:tcMar>
+              <w:top w:w="90" w:type="dxa"/>
+              <w:left w:w="180" w:type="dxa"/>
+              <w:bottom w:w="90" w:type="dxa"/>
+              <w:right w:w="180" w:type="dxa"/>
+            </w:tcMar>
+            <w:vAlign w:val="center"/>
+            <w:hideMark/>
+          </w:tcPr>
+          <w:p>
+            <w:r>
+              <w:t>R Default (Implicit)</w:t>
+            </w:r>
+          </w:p>
+        </w:tc>
+      </w:tr>
+      <w:tr>
+        <w:trPr>
+          <w:tblCellSpacing w:w="15" w:type="dxa"/>
+        </w:trPr>
+        <w:tc>
+          <w:tcPr>
+            <w:tcW w:w="0" w:type="auto"/>
+            <w:tcBorders>
+              <w:right w:val="nil"/>
+            </w:tcBorders>
+            <w:shd w:val="clear" w:color="auto" w:fill="191919"/>
+            <w:tcMar>
+              <w:top w:w="90" w:type="dxa"/>
+              <w:left w:w="180" w:type="dxa"/>
+              <w:bottom w:w="90" w:type="dxa"/>
+              <w:right w:w="180" w:type="dxa"/>
+            </w:tcMar>
+            <w:vAlign w:val="center"/>
+            <w:hideMark/>
+          </w:tcPr>
+          <w:p>
+            <w:proofErr w:type="spellStart"/>
+            <w:r>
+              <w:rPr>
+                <w:b/>
+                <w:bCs/>
+              </w:rPr>
+              <w:t>eBayes</w:t>
+            </w:r>
+            <w:proofErr w:type="spellEnd"/>
+            <w:r>
+              <w:rPr>
+                <w:b/>
+                <w:bCs/>
+              </w:rPr>
+              <w:t xml:space="preserve"> Trend</w:t>
+            </w:r>
+          </w:p>
+        </w:tc>
+        <w:tc>
+          <w:tcPr>
+            <w:tcW w:w="0" w:type="auto"/>
+            <w:tcBorders>
+              <w:right w:val="nil"/>
+            </w:tcBorders>
+            <w:shd w:val="clear" w:color="auto" w:fill="191919"/>
+            <w:tcMar>
+              <w:top w:w="90" w:type="dxa"/>
+              <w:left w:w="180" w:type="dxa"/>
+              <w:bottom w:w="90" w:type="dxa"/>
+              <w:right w:w="180" w:type="dxa"/>
+            </w:tcMar>
+            <w:vAlign w:val="center"/>
+            <w:hideMark/>
+          </w:tcPr>
+          <w:p>
+            <w:r>
+              <w:rPr>
+                <w:b/>
+                <w:bCs/>
+              </w:rPr>
+              <w:t>False</w:t>
+            </w:r>
+          </w:p>
+        </w:tc>
+        <w:tc>
+          <w:tcPr>
+            <w:tcW w:w="0" w:type="auto"/>
+            <w:tcBorders>
+              <w:right w:val="nil"/>
+            </w:tcBorders>
+            <w:shd w:val="clear" w:color="auto" w:fill="191919"/>
+            <w:tcMar>
+              <w:top w:w="90" w:type="dxa"/>
+              <w:left w:w="180" w:type="dxa"/>
+              <w:bottom w:w="90" w:type="dxa"/>
+              <w:right w:w="180" w:type="dxa"/>
+            </w:tcMar>
+            <w:vAlign w:val="center"/>
+            <w:hideMark/>
+          </w:tcPr>
+          <w:p>
+            <w:r>
+              <w:t>R Default (Implicit)</w:t>
+            </w:r>
+          </w:p>
+        </w:tc>
+      </w:tr>
+    </w:tbl>
+    <w:p/>
+    <w:p/>
+    <w:p/>
+    <w:p/>
+    <w:p/>
+    <w:p/>
     <w:p/>
     <w:p>
       <w:pPr>
@@ -1400,7 +2814,6 @@
     </w:p>
     <w:p>
       <w:r>
-        <w:lastRenderedPageBreak/>
         <w:t>Why?</w:t>
       </w:r>
       <w:r>
@@ -1417,6 +2830,9 @@
       </w:r>
       <w:r>
         <w:br/>
+      </w:r>
+      <w:r>
+        <w:lastRenderedPageBreak/>
         <w:t>Filling with the Minimum observed value for that protein is a standard "quick fix" in proteomics that is often better than 0.</w:t>
       </w:r>
     </w:p>
@@ -2238,6 +3654,119 @@
     </w:lvl>
   </w:abstractNum>
   <w:abstractNum w:abstractNumId="4" w15:restartNumberingAfterBreak="0">
+    <w:nsid w:val="17EF5DBE"/>
+    <w:multiLevelType w:val="hybridMultilevel"/>
+    <w:tmpl w:val="353CADD8"/>
+    <w:lvl w:ilvl="0" w:tplc="08090001">
+      <w:start w:val="1"/>
+      <w:numFmt w:val="bullet"/>
+      <w:lvlText w:val=""/>
+      <w:lvlJc w:val="left"/>
+      <w:pPr>
+        <w:ind w:left="720" w:hanging="360"/>
+      </w:pPr>
+      <w:rPr>
+        <w:rFonts w:ascii="Symbol" w:hAnsi="Symbol" w:hint="default"/>
+      </w:rPr>
+    </w:lvl>
+    <w:lvl w:ilvl="1" w:tplc="08090003">
+      <w:start w:val="1"/>
+      <w:numFmt w:val="bullet"/>
+      <w:lvlText w:val="o"/>
+      <w:lvlJc w:val="left"/>
+      <w:pPr>
+        <w:ind w:left="1440" w:hanging="360"/>
+      </w:pPr>
+      <w:rPr>
+        <w:rFonts w:ascii="Courier New" w:hAnsi="Courier New" w:cs="Courier New" w:hint="default"/>
+      </w:rPr>
+    </w:lvl>
+    <w:lvl w:ilvl="2" w:tplc="08090005" w:tentative="1">
+      <w:start w:val="1"/>
+      <w:numFmt w:val="bullet"/>
+      <w:lvlText w:val=""/>
+      <w:lvlJc w:val="left"/>
+      <w:pPr>
+        <w:ind w:left="2160" w:hanging="360"/>
+      </w:pPr>
+      <w:rPr>
+        <w:rFonts w:ascii="Wingdings" w:hAnsi="Wingdings" w:hint="default"/>
+      </w:rPr>
+    </w:lvl>
+    <w:lvl w:ilvl="3" w:tplc="08090001" w:tentative="1">
+      <w:start w:val="1"/>
+      <w:numFmt w:val="bullet"/>
+      <w:lvlText w:val=""/>
+      <w:lvlJc w:val="left"/>
+      <w:pPr>
+        <w:ind w:left="2880" w:hanging="360"/>
+      </w:pPr>
+      <w:rPr>
+        <w:rFonts w:ascii="Symbol" w:hAnsi="Symbol" w:hint="default"/>
+      </w:rPr>
+    </w:lvl>
+    <w:lvl w:ilvl="4" w:tplc="08090003" w:tentative="1">
+      <w:start w:val="1"/>
+      <w:numFmt w:val="bullet"/>
+      <w:lvlText w:val="o"/>
+      <w:lvlJc w:val="left"/>
+      <w:pPr>
+        <w:ind w:left="3600" w:hanging="360"/>
+      </w:pPr>
+      <w:rPr>
+        <w:rFonts w:ascii="Courier New" w:hAnsi="Courier New" w:cs="Courier New" w:hint="default"/>
+      </w:rPr>
+    </w:lvl>
+    <w:lvl w:ilvl="5" w:tplc="08090005" w:tentative="1">
+      <w:start w:val="1"/>
+      <w:numFmt w:val="bullet"/>
+      <w:lvlText w:val=""/>
+      <w:lvlJc w:val="left"/>
+      <w:pPr>
+        <w:ind w:left="4320" w:hanging="360"/>
+      </w:pPr>
+      <w:rPr>
+        <w:rFonts w:ascii="Wingdings" w:hAnsi="Wingdings" w:hint="default"/>
+      </w:rPr>
+    </w:lvl>
+    <w:lvl w:ilvl="6" w:tplc="08090001" w:tentative="1">
+      <w:start w:val="1"/>
+      <w:numFmt w:val="bullet"/>
+      <w:lvlText w:val=""/>
+      <w:lvlJc w:val="left"/>
+      <w:pPr>
+        <w:ind w:left="5040" w:hanging="360"/>
+      </w:pPr>
+      <w:rPr>
+        <w:rFonts w:ascii="Symbol" w:hAnsi="Symbol" w:hint="default"/>
+      </w:rPr>
+    </w:lvl>
+    <w:lvl w:ilvl="7" w:tplc="08090003" w:tentative="1">
+      <w:start w:val="1"/>
+      <w:numFmt w:val="bullet"/>
+      <w:lvlText w:val="o"/>
+      <w:lvlJc w:val="left"/>
+      <w:pPr>
+        <w:ind w:left="5760" w:hanging="360"/>
+      </w:pPr>
+      <w:rPr>
+        <w:rFonts w:ascii="Courier New" w:hAnsi="Courier New" w:cs="Courier New" w:hint="default"/>
+      </w:rPr>
+    </w:lvl>
+    <w:lvl w:ilvl="8" w:tplc="08090005" w:tentative="1">
+      <w:start w:val="1"/>
+      <w:numFmt w:val="bullet"/>
+      <w:lvlText w:val=""/>
+      <w:lvlJc w:val="left"/>
+      <w:pPr>
+        <w:ind w:left="6480" w:hanging="360"/>
+      </w:pPr>
+      <w:rPr>
+        <w:rFonts w:ascii="Wingdings" w:hAnsi="Wingdings" w:hint="default"/>
+      </w:rPr>
+    </w:lvl>
+  </w:abstractNum>
+  <w:abstractNum w:abstractNumId="5" w15:restartNumberingAfterBreak="0">
     <w:nsid w:val="25986F10"/>
     <w:multiLevelType w:val="hybridMultilevel"/>
     <w:tmpl w:val="2CFABEC8"/>
@@ -2350,7 +3879,7 @@
       </w:rPr>
     </w:lvl>
   </w:abstractNum>
-  <w:abstractNum w:abstractNumId="5" w15:restartNumberingAfterBreak="0">
+  <w:abstractNum w:abstractNumId="6" w15:restartNumberingAfterBreak="0">
     <w:nsid w:val="2C38233A"/>
     <w:multiLevelType w:val="multilevel"/>
     <w:tmpl w:val="5F6ABD44"/>
@@ -2499,7 +4028,7 @@
       </w:rPr>
     </w:lvl>
   </w:abstractNum>
-  <w:abstractNum w:abstractNumId="6" w15:restartNumberingAfterBreak="0">
+  <w:abstractNum w:abstractNumId="7" w15:restartNumberingAfterBreak="0">
     <w:nsid w:val="302F488F"/>
     <w:multiLevelType w:val="multilevel"/>
     <w:tmpl w:val="D22C9F66"/>
@@ -2648,7 +4177,7 @@
       </w:rPr>
     </w:lvl>
   </w:abstractNum>
-  <w:abstractNum w:abstractNumId="7" w15:restartNumberingAfterBreak="0">
+  <w:abstractNum w:abstractNumId="8" w15:restartNumberingAfterBreak="0">
     <w:nsid w:val="304466F3"/>
     <w:multiLevelType w:val="hybridMultilevel"/>
     <w:tmpl w:val="7B06F438"/>
@@ -2761,7 +4290,7 @@
       </w:rPr>
     </w:lvl>
   </w:abstractNum>
-  <w:abstractNum w:abstractNumId="8" w15:restartNumberingAfterBreak="0">
+  <w:abstractNum w:abstractNumId="9" w15:restartNumberingAfterBreak="0">
     <w:nsid w:val="307834C4"/>
     <w:multiLevelType w:val="multilevel"/>
     <w:tmpl w:val="24F65C96"/>
@@ -2910,7 +4439,7 @@
       </w:rPr>
     </w:lvl>
   </w:abstractNum>
-  <w:abstractNum w:abstractNumId="9" w15:restartNumberingAfterBreak="0">
+  <w:abstractNum w:abstractNumId="10" w15:restartNumberingAfterBreak="0">
     <w:nsid w:val="3AAE6270"/>
     <w:multiLevelType w:val="hybridMultilevel"/>
     <w:tmpl w:val="62D29952"/>
@@ -3023,7 +4552,7 @@
       </w:rPr>
     </w:lvl>
   </w:abstractNum>
-  <w:abstractNum w:abstractNumId="10" w15:restartNumberingAfterBreak="0">
+  <w:abstractNum w:abstractNumId="11" w15:restartNumberingAfterBreak="0">
     <w:nsid w:val="3B5B530E"/>
     <w:multiLevelType w:val="multilevel"/>
     <w:tmpl w:val="05E0D24A"/>
@@ -3172,7 +4701,7 @@
       </w:rPr>
     </w:lvl>
   </w:abstractNum>
-  <w:abstractNum w:abstractNumId="11" w15:restartNumberingAfterBreak="0">
+  <w:abstractNum w:abstractNumId="12" w15:restartNumberingAfterBreak="0">
     <w:nsid w:val="470E2B2D"/>
     <w:multiLevelType w:val="hybridMultilevel"/>
     <w:tmpl w:val="CC5EB6B4"/>
@@ -3284,7 +4813,7 @@
       </w:rPr>
     </w:lvl>
   </w:abstractNum>
-  <w:abstractNum w:abstractNumId="12" w15:restartNumberingAfterBreak="0">
+  <w:abstractNum w:abstractNumId="13" w15:restartNumberingAfterBreak="0">
     <w:nsid w:val="4A4A3F80"/>
     <w:multiLevelType w:val="hybridMultilevel"/>
     <w:tmpl w:val="9A5427B2"/>
@@ -3397,7 +4926,7 @@
       </w:rPr>
     </w:lvl>
   </w:abstractNum>
-  <w:abstractNum w:abstractNumId="13" w15:restartNumberingAfterBreak="0">
+  <w:abstractNum w:abstractNumId="14" w15:restartNumberingAfterBreak="0">
     <w:nsid w:val="5D583945"/>
     <w:multiLevelType w:val="hybridMultilevel"/>
     <w:tmpl w:val="01BABDDA"/>
@@ -3510,7 +5039,7 @@
       </w:rPr>
     </w:lvl>
   </w:abstractNum>
-  <w:abstractNum w:abstractNumId="14" w15:restartNumberingAfterBreak="0">
+  <w:abstractNum w:abstractNumId="15" w15:restartNumberingAfterBreak="0">
     <w:nsid w:val="60526CAD"/>
     <w:multiLevelType w:val="hybridMultilevel"/>
     <w:tmpl w:val="0DB65D80"/>
@@ -3623,7 +5152,7 @@
       </w:rPr>
     </w:lvl>
   </w:abstractNum>
-  <w:abstractNum w:abstractNumId="15" w15:restartNumberingAfterBreak="0">
+  <w:abstractNum w:abstractNumId="16" w15:restartNumberingAfterBreak="0">
     <w:nsid w:val="744A7E11"/>
     <w:multiLevelType w:val="hybridMultilevel"/>
     <w:tmpl w:val="3B1885C6"/>
@@ -3736,7 +5265,7 @@
       </w:rPr>
     </w:lvl>
   </w:abstractNum>
-  <w:abstractNum w:abstractNumId="16" w15:restartNumberingAfterBreak="0">
+  <w:abstractNum w:abstractNumId="17" w15:restartNumberingAfterBreak="0">
     <w:nsid w:val="768A5E0A"/>
     <w:multiLevelType w:val="hybridMultilevel"/>
     <w:tmpl w:val="CB5ADEDE"/>
@@ -3849,56 +5378,174 @@
       </w:rPr>
     </w:lvl>
   </w:abstractNum>
+  <w:abstractNum w:abstractNumId="18" w15:restartNumberingAfterBreak="0">
+    <w:nsid w:val="7E3341E1"/>
+    <w:multiLevelType w:val="hybridMultilevel"/>
+    <w:tmpl w:val="EBBE5532"/>
+    <w:lvl w:ilvl="0" w:tplc="08090001">
+      <w:start w:val="1"/>
+      <w:numFmt w:val="bullet"/>
+      <w:lvlText w:val=""/>
+      <w:lvlJc w:val="left"/>
+      <w:pPr>
+        <w:ind w:left="720" w:hanging="360"/>
+      </w:pPr>
+      <w:rPr>
+        <w:rFonts w:ascii="Symbol" w:hAnsi="Symbol" w:hint="default"/>
+      </w:rPr>
+    </w:lvl>
+    <w:lvl w:ilvl="1" w:tplc="BC2ECF02">
+      <w:numFmt w:val="bullet"/>
+      <w:lvlText w:val="-"/>
+      <w:lvlJc w:val="left"/>
+      <w:pPr>
+        <w:ind w:left="1440" w:hanging="360"/>
+      </w:pPr>
+      <w:rPr>
+        <w:rFonts w:ascii="Aptos" w:eastAsiaTheme="minorHAnsi" w:hAnsi="Aptos" w:cstheme="minorBidi" w:hint="default"/>
+      </w:rPr>
+    </w:lvl>
+    <w:lvl w:ilvl="2" w:tplc="08090005" w:tentative="1">
+      <w:start w:val="1"/>
+      <w:numFmt w:val="bullet"/>
+      <w:lvlText w:val=""/>
+      <w:lvlJc w:val="left"/>
+      <w:pPr>
+        <w:ind w:left="2160" w:hanging="360"/>
+      </w:pPr>
+      <w:rPr>
+        <w:rFonts w:ascii="Wingdings" w:hAnsi="Wingdings" w:hint="default"/>
+      </w:rPr>
+    </w:lvl>
+    <w:lvl w:ilvl="3" w:tplc="08090001" w:tentative="1">
+      <w:start w:val="1"/>
+      <w:numFmt w:val="bullet"/>
+      <w:lvlText w:val=""/>
+      <w:lvlJc w:val="left"/>
+      <w:pPr>
+        <w:ind w:left="2880" w:hanging="360"/>
+      </w:pPr>
+      <w:rPr>
+        <w:rFonts w:ascii="Symbol" w:hAnsi="Symbol" w:hint="default"/>
+      </w:rPr>
+    </w:lvl>
+    <w:lvl w:ilvl="4" w:tplc="08090003" w:tentative="1">
+      <w:start w:val="1"/>
+      <w:numFmt w:val="bullet"/>
+      <w:lvlText w:val="o"/>
+      <w:lvlJc w:val="left"/>
+      <w:pPr>
+        <w:ind w:left="3600" w:hanging="360"/>
+      </w:pPr>
+      <w:rPr>
+        <w:rFonts w:ascii="Courier New" w:hAnsi="Courier New" w:cs="Courier New" w:hint="default"/>
+      </w:rPr>
+    </w:lvl>
+    <w:lvl w:ilvl="5" w:tplc="08090005" w:tentative="1">
+      <w:start w:val="1"/>
+      <w:numFmt w:val="bullet"/>
+      <w:lvlText w:val=""/>
+      <w:lvlJc w:val="left"/>
+      <w:pPr>
+        <w:ind w:left="4320" w:hanging="360"/>
+      </w:pPr>
+      <w:rPr>
+        <w:rFonts w:ascii="Wingdings" w:hAnsi="Wingdings" w:hint="default"/>
+      </w:rPr>
+    </w:lvl>
+    <w:lvl w:ilvl="6" w:tplc="08090001" w:tentative="1">
+      <w:start w:val="1"/>
+      <w:numFmt w:val="bullet"/>
+      <w:lvlText w:val=""/>
+      <w:lvlJc w:val="left"/>
+      <w:pPr>
+        <w:ind w:left="5040" w:hanging="360"/>
+      </w:pPr>
+      <w:rPr>
+        <w:rFonts w:ascii="Symbol" w:hAnsi="Symbol" w:hint="default"/>
+      </w:rPr>
+    </w:lvl>
+    <w:lvl w:ilvl="7" w:tplc="08090003" w:tentative="1">
+      <w:start w:val="1"/>
+      <w:numFmt w:val="bullet"/>
+      <w:lvlText w:val="o"/>
+      <w:lvlJc w:val="left"/>
+      <w:pPr>
+        <w:ind w:left="5760" w:hanging="360"/>
+      </w:pPr>
+      <w:rPr>
+        <w:rFonts w:ascii="Courier New" w:hAnsi="Courier New" w:cs="Courier New" w:hint="default"/>
+      </w:rPr>
+    </w:lvl>
+    <w:lvl w:ilvl="8" w:tplc="08090005" w:tentative="1">
+      <w:start w:val="1"/>
+      <w:numFmt w:val="bullet"/>
+      <w:lvlText w:val=""/>
+      <w:lvlJc w:val="left"/>
+      <w:pPr>
+        <w:ind w:left="6480" w:hanging="360"/>
+      </w:pPr>
+      <w:rPr>
+        <w:rFonts w:ascii="Wingdings" w:hAnsi="Wingdings" w:hint="default"/>
+      </w:rPr>
+    </w:lvl>
+  </w:abstractNum>
   <w:num w:numId="1" w16cid:durableId="1239487359">
-    <w:abstractNumId w:val="5"/>
+    <w:abstractNumId w:val="6"/>
   </w:num>
   <w:num w:numId="2" w16cid:durableId="1425758845">
-    <w:abstractNumId w:val="6"/>
+    <w:abstractNumId w:val="7"/>
   </w:num>
   <w:num w:numId="3" w16cid:durableId="1923564724">
-    <w:abstractNumId w:val="10"/>
+    <w:abstractNumId w:val="11"/>
   </w:num>
   <w:num w:numId="4" w16cid:durableId="874074003">
-    <w:abstractNumId w:val="16"/>
+    <w:abstractNumId w:val="17"/>
   </w:num>
   <w:num w:numId="5" w16cid:durableId="1950811890">
-    <w:abstractNumId w:val="7"/>
+    <w:abstractNumId w:val="8"/>
   </w:num>
   <w:num w:numId="6" w16cid:durableId="1704136806">
-    <w:abstractNumId w:val="12"/>
+    <w:abstractNumId w:val="13"/>
   </w:num>
   <w:num w:numId="7" w16cid:durableId="176504485">
     <w:abstractNumId w:val="0"/>
   </w:num>
   <w:num w:numId="8" w16cid:durableId="1182158805">
-    <w:abstractNumId w:val="15"/>
+    <w:abstractNumId w:val="16"/>
   </w:num>
   <w:num w:numId="9" w16cid:durableId="1517501411">
-    <w:abstractNumId w:val="9"/>
+    <w:abstractNumId w:val="10"/>
   </w:num>
   <w:num w:numId="10" w16cid:durableId="755786843">
     <w:abstractNumId w:val="3"/>
   </w:num>
   <w:num w:numId="11" w16cid:durableId="1850169576">
-    <w:abstractNumId w:val="8"/>
+    <w:abstractNumId w:val="9"/>
   </w:num>
   <w:num w:numId="12" w16cid:durableId="1513761178">
     <w:abstractNumId w:val="2"/>
   </w:num>
   <w:num w:numId="13" w16cid:durableId="2112318022">
-    <w:abstractNumId w:val="11"/>
+    <w:abstractNumId w:val="12"/>
   </w:num>
   <w:num w:numId="14" w16cid:durableId="1904950339">
-    <w:abstractNumId w:val="4"/>
+    <w:abstractNumId w:val="5"/>
   </w:num>
   <w:num w:numId="15" w16cid:durableId="708799760">
-    <w:abstractNumId w:val="13"/>
+    <w:abstractNumId w:val="14"/>
   </w:num>
   <w:num w:numId="16" w16cid:durableId="1869641846">
     <w:abstractNumId w:val="1"/>
   </w:num>
   <w:num w:numId="17" w16cid:durableId="2012563546">
-    <w:abstractNumId w:val="14"/>
+    <w:abstractNumId w:val="15"/>
+  </w:num>
+  <w:num w:numId="18" w16cid:durableId="1613971794">
+    <w:abstractNumId w:val="4"/>
+  </w:num>
+  <w:num w:numId="19" w16cid:durableId="225721701">
+    <w:abstractNumId w:val="18"/>
   </w:num>
 </w:numbering>
 </file>
@@ -4303,7 +5950,7 @@
   <w:style w:type="paragraph" w:default="1" w:styleId="Normal">
     <w:name w:val="Normal"/>
     <w:qFormat/>
-    <w:rsid w:val="003F0B07"/>
+    <w:rsid w:val="009731B1"/>
   </w:style>
   <w:style w:type="paragraph" w:styleId="Heading1">
     <w:name w:val="heading 1"/>

</xml_diff>

<commit_message>
Added filtering by a column/value, updated GUI to be easier to add new toggles to
</commit_message>
<xml_diff>
--- a/Plan Steps.docx
+++ b/Plan Steps.docx
@@ -11,31 +11,7 @@
         </w:numPr>
       </w:pPr>
       <w:r>
-        <w:t xml:space="preserve">dap script using a different test to make boxplots compared to </w:t>
-      </w:r>
-      <w:proofErr w:type="spellStart"/>
-      <w:r>
-        <w:t>wehere</w:t>
-      </w:r>
-      <w:proofErr w:type="spellEnd"/>
-      <w:r>
-        <w:t xml:space="preserve"> results are coming from  (</w:t>
-      </w:r>
-      <w:proofErr w:type="spellStart"/>
-      <w:r>
-        <w:t>spearmans</w:t>
-      </w:r>
-      <w:proofErr w:type="spellEnd"/>
-      <w:r>
-        <w:t>/</w:t>
-      </w:r>
-      <w:proofErr w:type="spellStart"/>
-      <w:r>
-        <w:t>limma</w:t>
-      </w:r>
-      <w:proofErr w:type="spellEnd"/>
-      <w:r>
-        <w:t>)</w:t>
+        <w:t>dap script using a different test to make boxplots compared to wehere results are coming from  (spearmans/limma)</w:t>
       </w:r>
     </w:p>
     <w:p>
@@ -71,15 +47,7 @@
         </w:numPr>
       </w:pPr>
       <w:r>
-        <w:t xml:space="preserve">only include proteins in timepoints </w:t>
-      </w:r>
-      <w:proofErr w:type="spellStart"/>
-      <w:r>
-        <w:t>im</w:t>
-      </w:r>
-      <w:proofErr w:type="spellEnd"/>
-      <w:r>
-        <w:t xml:space="preserve"> using - REMOVE OTHER TIMEPOINTS BEFORE CLEANUP</w:t>
+        <w:t>only include proteins in timepoints im using - REMOVE OTHER TIMEPOINTS BEFORE CLEANUP</w:t>
       </w:r>
     </w:p>
     <w:p>
@@ -91,39 +59,7 @@
         </w:numPr>
       </w:pPr>
       <w:r>
-        <w:t xml:space="preserve">Run </w:t>
-      </w:r>
-      <w:proofErr w:type="spellStart"/>
-      <w:r>
-        <w:t>paulines</w:t>
-      </w:r>
-      <w:proofErr w:type="spellEnd"/>
-      <w:r>
-        <w:t xml:space="preserve"> </w:t>
-      </w:r>
-      <w:proofErr w:type="spellStart"/>
-      <w:r>
-        <w:t>ata</w:t>
-      </w:r>
-      <w:proofErr w:type="spellEnd"/>
-      <w:r>
-        <w:t xml:space="preserve"> with </w:t>
-      </w:r>
-      <w:proofErr w:type="spellStart"/>
-      <w:r>
-        <w:t>marie's</w:t>
-      </w:r>
-      <w:proofErr w:type="spellEnd"/>
-      <w:r>
-        <w:t xml:space="preserve"> DAP code (</w:t>
-      </w:r>
-      <w:proofErr w:type="spellStart"/>
-      <w:r>
-        <w:t>marie's_code.py</w:t>
-      </w:r>
-      <w:proofErr w:type="spellEnd"/>
-      <w:r>
-        <w:t>)</w:t>
+        <w:t>Run paulines ata with marie's DAP code (marie's_code.py)</w:t>
       </w:r>
     </w:p>
     <w:p>
@@ -569,14 +505,9 @@
           <w:numId w:val="6"/>
         </w:numPr>
       </w:pPr>
-      <w:proofErr w:type="spellStart"/>
       <w:r>
         <w:lastRenderedPageBreak/>
-        <w:t>Limma</w:t>
-      </w:r>
-      <w:proofErr w:type="spellEnd"/>
-      <w:r>
-        <w:t xml:space="preserve"> (paired)</w:t>
+        <w:t>Limma (paired)</w:t>
       </w:r>
     </w:p>
     <w:p>
@@ -752,13 +683,8 @@
           <w:bCs/>
         </w:rPr>
       </w:pPr>
-      <w:proofErr w:type="spellStart"/>
-      <w:r>
-        <w:t>Limma</w:t>
-      </w:r>
-      <w:proofErr w:type="spellEnd"/>
-      <w:r>
-        <w:t xml:space="preserve"> (independent)</w:t>
+      <w:r>
+        <w:t>Limma (independent)</w:t>
       </w:r>
     </w:p>
     <w:p>
@@ -895,21 +821,7 @@
           <w:b/>
           <w:bCs/>
         </w:rPr>
-        <w:t>Delta</w:t>
-      </w:r>
-      <w:r>
-        <w:rPr>
-          <w:b/>
-          <w:bCs/>
-        </w:rPr>
-        <w:t xml:space="preserve"> Comparison: </w:t>
-      </w:r>
-      <w:r>
-        <w:rPr>
-          <w:b/>
-          <w:bCs/>
-        </w:rPr>
-        <w:t>Difference</w:t>
+        <w:t>Delta Comparison: Difference</w:t>
       </w:r>
       <w:r>
         <w:rPr>
@@ -984,13 +896,8 @@
           <w:bCs/>
         </w:rPr>
       </w:pPr>
-      <w:proofErr w:type="spellStart"/>
-      <w:r>
-        <w:t>Limma</w:t>
-      </w:r>
-      <w:proofErr w:type="spellEnd"/>
-      <w:r>
-        <w:t xml:space="preserve"> (independent)</w:t>
+      <w:r>
+        <w:t>Limma (independent)</w:t>
       </w:r>
     </w:p>
     <w:p>
@@ -1329,6 +1236,83 @@
           <w:ilvl w:val="0"/>
           <w:numId w:val="18"/>
         </w:numPr>
+      </w:pPr>
+      <w:r>
+        <w:t>ID column: Sample_ID</w:t>
+      </w:r>
+    </w:p>
+    <w:p>
+      <w:pPr>
+        <w:pStyle w:val="ListParagraph"/>
+        <w:numPr>
+          <w:ilvl w:val="0"/>
+          <w:numId w:val="18"/>
+        </w:numPr>
+      </w:pPr>
+      <w:r>
+        <w:t>Condition column: Time</w:t>
+      </w:r>
+    </w:p>
+    <w:p>
+      <w:pPr>
+        <w:pStyle w:val="ListParagraph"/>
+        <w:numPr>
+          <w:ilvl w:val="0"/>
+          <w:numId w:val="18"/>
+        </w:numPr>
+      </w:pPr>
+      <w:r>
+        <w:t>Delta column: disable</w:t>
+      </w:r>
+    </w:p>
+    <w:p>
+      <w:pPr>
+        <w:pStyle w:val="ListParagraph"/>
+        <w:numPr>
+          <w:ilvl w:val="0"/>
+          <w:numId w:val="18"/>
+        </w:numPr>
+      </w:pPr>
+      <w:r>
+        <w:t>Filter column: Group</w:t>
+      </w:r>
+    </w:p>
+    <w:p>
+      <w:pPr>
+        <w:pStyle w:val="ListParagraph"/>
+        <w:numPr>
+          <w:ilvl w:val="0"/>
+          <w:numId w:val="18"/>
+        </w:numPr>
+      </w:pPr>
+      <w:r>
+        <w:t>Filter Value: Resp</w:t>
+      </w:r>
+    </w:p>
+    <w:p>
+      <w:pPr>
+        <w:pStyle w:val="ListParagraph"/>
+        <w:numPr>
+          <w:ilvl w:val="0"/>
+          <w:numId w:val="18"/>
+        </w:numPr>
+      </w:pPr>
+      <w:r>
+        <w:t>Unneeded columns: Group</w:t>
+      </w:r>
+    </w:p>
+    <w:p>
+      <w:pPr>
+        <w:pStyle w:val="ListParagraph"/>
+      </w:pPr>
+    </w:p>
+    <w:p>
+      <w:pPr>
+        <w:pStyle w:val="ListParagraph"/>
+        <w:numPr>
+          <w:ilvl w:val="0"/>
+          <w:numId w:val="18"/>
+        </w:numPr>
         <w:rPr>
           <w:b/>
           <w:bCs/>
@@ -1380,15 +1364,7 @@
         </w:numPr>
       </w:pPr>
       <w:r>
-        <w:t>ORIGINAL_DATA_DF = ORIGINAL_DATA_DF[ORIGINAL_DATA_DF['Group'] == '</w:t>
-      </w:r>
-      <w:proofErr w:type="spellStart"/>
-      <w:r>
-        <w:t>Resp</w:t>
-      </w:r>
-      <w:proofErr w:type="spellEnd"/>
-      <w:r>
-        <w:t>']</w:t>
+        <w:t>ORIGINAL_DATA_DF = ORIGINAL_DATA_DF[ORIGINAL_DATA_DF['Group'] == 'Resp']</w:t>
       </w:r>
     </w:p>
     <w:p>
@@ -1399,21 +1375,31 @@
           <w:numId w:val="18"/>
         </w:numPr>
       </w:pPr>
-      <w:proofErr w:type="spellStart"/>
-      <w:r>
-        <w:t>ORIGINAL_DATA_DF.reset_index</w:t>
-      </w:r>
-      <w:proofErr w:type="spellEnd"/>
-      <w:r>
-        <w:t xml:space="preserve">(drop=True, </w:t>
-      </w:r>
-      <w:proofErr w:type="spellStart"/>
-      <w:r>
-        <w:t>inplace</w:t>
-      </w:r>
-      <w:proofErr w:type="spellEnd"/>
-      <w:r>
-        <w:t>=True)</w:t>
+      <w:r>
+        <w:t>ORIGINAL_DATA_DF.reset_index(drop=True, inplace=True)</w:t>
+      </w:r>
+    </w:p>
+    <w:p>
+      <w:pPr>
+        <w:rPr>
+          <w:b/>
+          <w:bCs/>
+        </w:rPr>
+      </w:pPr>
+    </w:p>
+    <w:p>
+      <w:pPr>
+        <w:rPr>
+          <w:b/>
+          <w:bCs/>
+        </w:rPr>
+      </w:pPr>
+      <w:r>
+        <w:rPr>
+          <w:b/>
+          <w:bCs/>
+        </w:rPr>
+        <w:t>Group Comparison: D14 Responders vs Non-Responders</w:t>
       </w:r>
     </w:p>
     <w:p>
@@ -1425,13 +1411,8 @@
         </w:numPr>
       </w:pPr>
       <w:r>
-        <w:t xml:space="preserve">ID column: </w:t>
-      </w:r>
-      <w:proofErr w:type="spellStart"/>
-      <w:r>
-        <w:t>Sample_ID</w:t>
-      </w:r>
-      <w:proofErr w:type="spellEnd"/>
+        <w:t>ID column: Sample_ID</w:t>
+      </w:r>
     </w:p>
     <w:p>
       <w:pPr>
@@ -1442,10 +1423,7 @@
         </w:numPr>
       </w:pPr>
       <w:r>
-        <w:t>Condition colum</w:t>
-      </w:r>
-      <w:r>
-        <w:t>n: Time</w:t>
+        <w:t>Condition column: Group</w:t>
       </w:r>
     </w:p>
     <w:p>
@@ -1457,7 +1435,7 @@
         </w:numPr>
       </w:pPr>
       <w:r>
-        <w:t>Unneeded columns: Group</w:t>
+        <w:t>Unneeded columns: Time</w:t>
       </w:r>
     </w:p>
     <w:p>
@@ -1468,28 +1446,8 @@
           <w:numId w:val="18"/>
         </w:numPr>
       </w:pPr>
-    </w:p>
-    <w:p>
-      <w:pPr>
-        <w:rPr>
-          <w:b/>
-          <w:bCs/>
-        </w:rPr>
-      </w:pPr>
-    </w:p>
-    <w:p>
-      <w:pPr>
-        <w:rPr>
-          <w:b/>
-          <w:bCs/>
-        </w:rPr>
-      </w:pPr>
-      <w:r>
-        <w:rPr>
-          <w:b/>
-          <w:bCs/>
-        </w:rPr>
-        <w:t>Group Comparison: D14 Responders vs Non-Responders</w:t>
+      <w:r>
+        <w:t>Filter column: Time</w:t>
       </w:r>
     </w:p>
     <w:p>
@@ -1499,16 +1457,30 @@
           <w:ilvl w:val="0"/>
           <w:numId w:val="18"/>
         </w:numPr>
-        <w:rPr>
-          <w:b/>
-          <w:bCs/>
-        </w:rPr>
-      </w:pPr>
-      <w:r>
-        <w:t xml:space="preserve">LIMMA_IS_PAIRED = </w:t>
-      </w:r>
-      <w:r>
-        <w:t>False</w:t>
+      </w:pPr>
+      <w:r>
+        <w:t>Filter Value: D14</w:t>
+      </w:r>
+    </w:p>
+    <w:p>
+      <w:pPr>
+        <w:pStyle w:val="ListParagraph"/>
+      </w:pPr>
+    </w:p>
+    <w:p>
+      <w:pPr>
+        <w:pStyle w:val="ListParagraph"/>
+        <w:numPr>
+          <w:ilvl w:val="0"/>
+          <w:numId w:val="18"/>
+        </w:numPr>
+        <w:rPr>
+          <w:b/>
+          <w:bCs/>
+        </w:rPr>
+      </w:pPr>
+      <w:r>
+        <w:t>LIMMA_IS_PAIRED = False</w:t>
       </w:r>
     </w:p>
     <w:p>
@@ -1558,21 +1530,31 @@
           <w:numId w:val="18"/>
         </w:numPr>
       </w:pPr>
-      <w:proofErr w:type="spellStart"/>
-      <w:r>
-        <w:t>ORIGINAL_DATA_DF.reset_index</w:t>
-      </w:r>
-      <w:proofErr w:type="spellEnd"/>
-      <w:r>
-        <w:t xml:space="preserve">(drop=True, </w:t>
-      </w:r>
-      <w:proofErr w:type="spellStart"/>
-      <w:r>
-        <w:t>inplace</w:t>
-      </w:r>
-      <w:proofErr w:type="spellEnd"/>
-      <w:r>
-        <w:t>=True)</w:t>
+      <w:r>
+        <w:t>ORIGINAL_DATA_DF.reset_index(drop=True, inplace=True)</w:t>
+      </w:r>
+    </w:p>
+    <w:p>
+      <w:pPr>
+        <w:rPr>
+          <w:b/>
+          <w:bCs/>
+        </w:rPr>
+      </w:pPr>
+    </w:p>
+    <w:p>
+      <w:pPr>
+        <w:rPr>
+          <w:b/>
+          <w:bCs/>
+        </w:rPr>
+      </w:pPr>
+      <w:r>
+        <w:rPr>
+          <w:b/>
+          <w:bCs/>
+        </w:rPr>
+        <w:t>Delta Comparison: Difference from D0 to D14 in Responders vs Non-Responders</w:t>
       </w:r>
     </w:p>
     <w:p>
@@ -1584,13 +1566,8 @@
         </w:numPr>
       </w:pPr>
       <w:r>
-        <w:t xml:space="preserve">ID column: </w:t>
-      </w:r>
-      <w:proofErr w:type="spellStart"/>
-      <w:r>
-        <w:t>Sample_ID</w:t>
-      </w:r>
-      <w:proofErr w:type="spellEnd"/>
+        <w:t>ID column: Sample_ID</w:t>
+      </w:r>
     </w:p>
     <w:p>
       <w:pPr>
@@ -1601,10 +1578,7 @@
         </w:numPr>
       </w:pPr>
       <w:r>
-        <w:t xml:space="preserve">Condition column: </w:t>
-      </w:r>
-      <w:r>
-        <w:t>Group</w:t>
+        <w:t>Condition column: Group</w:t>
       </w:r>
     </w:p>
     <w:p>
@@ -1616,10 +1590,7 @@
         </w:numPr>
       </w:pPr>
       <w:r>
-        <w:t xml:space="preserve">Unneeded columns: </w:t>
-      </w:r>
-      <w:r>
-        <w:t>Time</w:t>
+        <w:t>Unneeded columns: None</w:t>
       </w:r>
     </w:p>
     <w:p>
@@ -1630,28 +1601,8 @@
           <w:numId w:val="18"/>
         </w:numPr>
       </w:pPr>
-    </w:p>
-    <w:p>
-      <w:pPr>
-        <w:rPr>
-          <w:b/>
-          <w:bCs/>
-        </w:rPr>
-      </w:pPr>
-    </w:p>
-    <w:p>
-      <w:pPr>
-        <w:rPr>
-          <w:b/>
-          <w:bCs/>
-        </w:rPr>
-      </w:pPr>
-      <w:r>
-        <w:rPr>
-          <w:b/>
-          <w:bCs/>
-        </w:rPr>
-        <w:t>Delta Comparison: Difference from D0 to D14 in Responders vs Non-Responders</w:t>
+      <w:r>
+        <w:t>Delta Column: Time</w:t>
       </w:r>
     </w:p>
     <w:p>
@@ -1661,16 +1612,30 @@
           <w:ilvl w:val="0"/>
           <w:numId w:val="18"/>
         </w:numPr>
-        <w:rPr>
-          <w:b/>
-          <w:bCs/>
-        </w:rPr>
-      </w:pPr>
-      <w:r>
-        <w:t xml:space="preserve">LIMMA_IS_PAIRED = </w:t>
-      </w:r>
-      <w:r>
-        <w:t>False</w:t>
+      </w:pPr>
+      <w:r>
+        <w:t>Filter column: None</w:t>
+      </w:r>
+    </w:p>
+    <w:p>
+      <w:pPr>
+        <w:pStyle w:val="ListParagraph"/>
+      </w:pPr>
+    </w:p>
+    <w:p>
+      <w:pPr>
+        <w:pStyle w:val="ListParagraph"/>
+        <w:numPr>
+          <w:ilvl w:val="0"/>
+          <w:numId w:val="18"/>
+        </w:numPr>
+        <w:rPr>
+          <w:b/>
+          <w:bCs/>
+        </w:rPr>
+      </w:pPr>
+      <w:r>
+        <w:t>LIMMA_IS_PAIRED = False</w:t>
       </w:r>
     </w:p>
     <w:p>
@@ -1698,70 +1663,10 @@
         </w:numPr>
       </w:pPr>
       <w:r>
-        <w:lastRenderedPageBreak/>
         <w:t xml:space="preserve">REPLACE_VALS_WITH_DELTAS = </w:t>
       </w:r>
       <w:r>
         <w:t>True</w:t>
-      </w:r>
-    </w:p>
-    <w:p>
-      <w:pPr>
-        <w:pStyle w:val="ListParagraph"/>
-        <w:numPr>
-          <w:ilvl w:val="0"/>
-          <w:numId w:val="18"/>
-        </w:numPr>
-      </w:pPr>
-      <w:r>
-        <w:t xml:space="preserve">ID column: </w:t>
-      </w:r>
-      <w:proofErr w:type="spellStart"/>
-      <w:r>
-        <w:t>Sample_ID</w:t>
-      </w:r>
-      <w:proofErr w:type="spellEnd"/>
-    </w:p>
-    <w:p>
-      <w:pPr>
-        <w:pStyle w:val="ListParagraph"/>
-        <w:numPr>
-          <w:ilvl w:val="0"/>
-          <w:numId w:val="18"/>
-        </w:numPr>
-      </w:pPr>
-      <w:r>
-        <w:t xml:space="preserve">Condition column: </w:t>
-      </w:r>
-      <w:r>
-        <w:t>Group</w:t>
-      </w:r>
-    </w:p>
-    <w:p>
-      <w:pPr>
-        <w:pStyle w:val="ListParagraph"/>
-        <w:numPr>
-          <w:ilvl w:val="0"/>
-          <w:numId w:val="18"/>
-        </w:numPr>
-      </w:pPr>
-      <w:r>
-        <w:t xml:space="preserve">Unneeded columns: </w:t>
-      </w:r>
-      <w:r>
-        <w:t>None</w:t>
-      </w:r>
-    </w:p>
-    <w:p>
-      <w:pPr>
-        <w:pStyle w:val="ListParagraph"/>
-        <w:numPr>
-          <w:ilvl w:val="0"/>
-          <w:numId w:val="18"/>
-        </w:numPr>
-      </w:pPr>
-      <w:r>
-        <w:t>Delta Column: Time</w:t>
       </w:r>
     </w:p>
     <w:p>
@@ -2158,7 +2063,6 @@
           <w:bCs/>
         </w:rPr>
       </w:pPr>
-      <w:proofErr w:type="spellStart"/>
       <w:r>
         <w:rPr>
           <w:b/>
@@ -2166,7 +2070,6 @@
         </w:rPr>
         <w:t>Limma</w:t>
       </w:r>
-      <w:proofErr w:type="spellEnd"/>
     </w:p>
     <w:tbl>
       <w:tblPr>
@@ -2219,7 +2122,6 @@
                 <w:b/>
                 <w:bCs/>
               </w:rPr>
-              <w:lastRenderedPageBreak/>
               <w:t>Parameter</w:t>
             </w:r>
           </w:p>
@@ -2631,21 +2533,12 @@
             <w:hideMark/>
           </w:tcPr>
           <w:p>
-            <w:proofErr w:type="spellStart"/>
             <w:r>
               <w:rPr>
                 <w:b/>
                 <w:bCs/>
               </w:rPr>
-              <w:t>eBayes</w:t>
-            </w:r>
-            <w:proofErr w:type="spellEnd"/>
-            <w:r>
-              <w:rPr>
-                <w:b/>
-                <w:bCs/>
-              </w:rPr>
-              <w:t xml:space="preserve"> Trend</w:t>
+              <w:t>eBayes Trend</w:t>
             </w:r>
           </w:p>
         </w:tc>
@@ -2793,6 +2686,7 @@
     </w:p>
     <w:p>
       <w:r>
+        <w:lastRenderedPageBreak/>
         <w:t>LOOCV trains on 25 people and tests on 1. It repeats this 26 times. It uses the maximum amount of data for training and is less volatile for tiny datasets.</w:t>
       </w:r>
     </w:p>
@@ -2818,21 +2712,10 @@
       </w:r>
       <w:r>
         <w:br/>
-        <w:t xml:space="preserve">Currently, X = </w:t>
-      </w:r>
-      <w:proofErr w:type="spellStart"/>
-      <w:r>
-        <w:t>X.fillna</w:t>
-      </w:r>
-      <w:proofErr w:type="spellEnd"/>
-      <w:r>
-        <w:t>(0) assumes that if a protein is missing, it is completely absent. In Mass Spec, missing often just means "below detection limit" (low abundance), but it's not zero.</w:t>
+        <w:t>Currently, X = X.fillna(0) assumes that if a protein is missing, it is completely absent. In Mass Spec, missing often just means "below detection limit" (low abundance), but it's not zero.</w:t>
       </w:r>
       <w:r>
         <w:br/>
-      </w:r>
-      <w:r>
-        <w:lastRenderedPageBreak/>
         <w:t>Filling with the Minimum observed value for that protein is a standard "quick fix" in proteomics that is often better than 0.</w:t>
       </w:r>
     </w:p>
@@ -3098,23 +2981,7 @@
           <w:b/>
           <w:bCs/>
         </w:rPr>
-        <w:t xml:space="preserve">repeated </w:t>
-      </w:r>
-      <w:proofErr w:type="spellStart"/>
-      <w:r>
-        <w:rPr>
-          <w:b/>
-          <w:bCs/>
-        </w:rPr>
-        <w:t>emasures</w:t>
-      </w:r>
-      <w:proofErr w:type="spellEnd"/>
-      <w:r>
-        <w:rPr>
-          <w:b/>
-          <w:bCs/>
-        </w:rPr>
-        <w:t xml:space="preserve"> so need another test</w:t>
+        <w:t>repeated emasures so need another test</w:t>
       </w:r>
     </w:p>
     <w:sectPr>
@@ -6154,6 +6021,7 @@
   <w:style w:type="character" w:default="1" w:styleId="DefaultParagraphFont">
     <w:name w:val="Default Paragraph Font"/>
     <w:uiPriority w:val="1"/>
+    <w:semiHidden/>
     <w:unhideWhenUsed/>
   </w:style>
   <w:style w:type="table" w:default="1" w:styleId="TableNormal">

</xml_diff>

<commit_message>
Added output of raw p-values (in addition to FDR corrected), added bacth correction script
</commit_message>
<xml_diff>
--- a/Plan Steps.docx
+++ b/Plan Steps.docx
@@ -11,7 +11,31 @@
         </w:numPr>
       </w:pPr>
       <w:r>
-        <w:t>dap script using a different test to make boxplots compared to wehere results are coming from  (spearmans/limma)</w:t>
+        <w:t xml:space="preserve">dap script using a different test to make boxplots compared to </w:t>
+      </w:r>
+      <w:proofErr w:type="spellStart"/>
+      <w:r>
+        <w:t>wehere</w:t>
+      </w:r>
+      <w:proofErr w:type="spellEnd"/>
+      <w:r>
+        <w:t xml:space="preserve"> results are coming from  (</w:t>
+      </w:r>
+      <w:proofErr w:type="spellStart"/>
+      <w:r>
+        <w:t>spearmans</w:t>
+      </w:r>
+      <w:proofErr w:type="spellEnd"/>
+      <w:r>
+        <w:t>/</w:t>
+      </w:r>
+      <w:proofErr w:type="spellStart"/>
+      <w:r>
+        <w:t>limma</w:t>
+      </w:r>
+      <w:proofErr w:type="spellEnd"/>
+      <w:r>
+        <w:t>)</w:t>
       </w:r>
     </w:p>
     <w:p>
@@ -47,7 +71,15 @@
         </w:numPr>
       </w:pPr>
       <w:r>
-        <w:t>only include proteins in timepoints im using - REMOVE OTHER TIMEPOINTS BEFORE CLEANUP</w:t>
+        <w:t xml:space="preserve">only include proteins in timepoints </w:t>
+      </w:r>
+      <w:proofErr w:type="spellStart"/>
+      <w:r>
+        <w:t>im</w:t>
+      </w:r>
+      <w:proofErr w:type="spellEnd"/>
+      <w:r>
+        <w:t xml:space="preserve"> using - REMOVE OTHER TIMEPOINTS BEFORE CLEANUP</w:t>
       </w:r>
     </w:p>
     <w:p>
@@ -59,7 +91,70 @@
         </w:numPr>
       </w:pPr>
       <w:r>
-        <w:t>Run paulines ata with marie's DAP code (marie's_code.py)</w:t>
+        <w:t xml:space="preserve">Run </w:t>
+      </w:r>
+      <w:proofErr w:type="spellStart"/>
+      <w:r>
+        <w:t>paulines</w:t>
+      </w:r>
+      <w:proofErr w:type="spellEnd"/>
+      <w:r>
+        <w:t xml:space="preserve"> </w:t>
+      </w:r>
+      <w:proofErr w:type="spellStart"/>
+      <w:r>
+        <w:t>ata</w:t>
+      </w:r>
+      <w:proofErr w:type="spellEnd"/>
+      <w:r>
+        <w:t xml:space="preserve"> with </w:t>
+      </w:r>
+      <w:proofErr w:type="spellStart"/>
+      <w:r>
+        <w:t>marie's</w:t>
+      </w:r>
+      <w:proofErr w:type="spellEnd"/>
+      <w:r>
+        <w:t xml:space="preserve"> DAP code (</w:t>
+      </w:r>
+      <w:proofErr w:type="spellStart"/>
+      <w:r>
+        <w:t>marie's_code.py</w:t>
+      </w:r>
+      <w:proofErr w:type="spellEnd"/>
+      <w:r>
+        <w:t>)</w:t>
+      </w:r>
+    </w:p>
+    <w:p/>
+    <w:p>
+      <w:pPr>
+        <w:rPr>
+          <w:b/>
+          <w:bCs/>
+        </w:rPr>
+      </w:pPr>
+      <w:r>
+        <w:rPr>
+          <w:b/>
+          <w:bCs/>
+        </w:rPr>
+        <w:t>Integrate debug print statements</w:t>
+      </w:r>
+    </w:p>
+    <w:p>
+      <w:pPr>
+        <w:rPr>
+          <w:b/>
+          <w:bCs/>
+        </w:rPr>
+      </w:pPr>
+      <w:r>
+        <w:rPr>
+          <w:b/>
+          <w:bCs/>
+        </w:rPr>
+        <w:t>Run logistic regression again with correct filtering</w:t>
       </w:r>
     </w:p>
     <w:p>
@@ -466,6 +561,7 @@
           <w:b/>
           <w:bCs/>
         </w:rPr>
+        <w:lastRenderedPageBreak/>
         <w:t>Longitudinal Comparison: D0 (T0) vs D14 Responders</w:t>
       </w:r>
     </w:p>
@@ -505,9 +601,13 @@
           <w:numId w:val="6"/>
         </w:numPr>
       </w:pPr>
-      <w:r>
-        <w:lastRenderedPageBreak/>
-        <w:t>Limma (paired)</w:t>
+      <w:proofErr w:type="spellStart"/>
+      <w:r>
+        <w:t>Limma</w:t>
+      </w:r>
+      <w:proofErr w:type="spellEnd"/>
+      <w:r>
+        <w:t xml:space="preserve"> (paired)</w:t>
       </w:r>
     </w:p>
     <w:p>
@@ -683,8 +783,13 @@
           <w:bCs/>
         </w:rPr>
       </w:pPr>
-      <w:r>
-        <w:t>Limma (independent)</w:t>
+      <w:proofErr w:type="spellStart"/>
+      <w:r>
+        <w:t>Limma</w:t>
+      </w:r>
+      <w:proofErr w:type="spellEnd"/>
+      <w:r>
+        <w:t xml:space="preserve"> (independent)</w:t>
       </w:r>
     </w:p>
     <w:p>
@@ -896,8 +1001,13 @@
           <w:bCs/>
         </w:rPr>
       </w:pPr>
-      <w:r>
-        <w:t>Limma (independent)</w:t>
+      <w:proofErr w:type="spellStart"/>
+      <w:r>
+        <w:t>Limma</w:t>
+      </w:r>
+      <w:proofErr w:type="spellEnd"/>
+      <w:r>
+        <w:t xml:space="preserve"> (independent)</w:t>
       </w:r>
     </w:p>
     <w:p>
@@ -1095,6 +1205,7 @@
         </w:rPr>
       </w:pPr>
       <w:r>
+        <w:lastRenderedPageBreak/>
         <w:t>Spearman’s rank c</w:t>
       </w:r>
       <w:r>
@@ -1238,8 +1349,13 @@
         </w:numPr>
       </w:pPr>
       <w:r>
-        <w:t>ID column: Sample_ID</w:t>
-      </w:r>
+        <w:t xml:space="preserve">ID column: </w:t>
+      </w:r>
+      <w:proofErr w:type="spellStart"/>
+      <w:r>
+        <w:t>Sample_ID</w:t>
+      </w:r>
+      <w:proofErr w:type="spellEnd"/>
     </w:p>
     <w:p>
       <w:pPr>
@@ -1286,8 +1402,13 @@
         </w:numPr>
       </w:pPr>
       <w:r>
-        <w:t>Filter Value: Resp</w:t>
-      </w:r>
+        <w:t xml:space="preserve">Filter Value: </w:t>
+      </w:r>
+      <w:proofErr w:type="spellStart"/>
+      <w:r>
+        <w:t>Resp</w:t>
+      </w:r>
+      <w:proofErr w:type="spellEnd"/>
     </w:p>
     <w:p>
       <w:pPr>
@@ -1332,12 +1453,124 @@
           <w:ilvl w:val="0"/>
           <w:numId w:val="18"/>
         </w:numPr>
+        <w:rPr>
+          <w:b/>
+          <w:bCs/>
+        </w:rPr>
       </w:pPr>
       <w:r>
         <w:t xml:space="preserve">REPLACE_VALS_WITH_DELTAS = </w:t>
       </w:r>
       <w:r>
         <w:t>False</w:t>
+      </w:r>
+    </w:p>
+    <w:p>
+      <w:r>
+        <w:t>Results</w:t>
+      </w:r>
+      <w:r>
+        <w:t xml:space="preserve"> (with FDR correction, 0.58 </w:t>
+      </w:r>
+      <w:proofErr w:type="spellStart"/>
+      <w:r>
+        <w:t>logFC</w:t>
+      </w:r>
+      <w:proofErr w:type="spellEnd"/>
+      <w:r>
+        <w:t xml:space="preserve"> Threshold, p&lt;0.05):</w:t>
+      </w:r>
+      <w:r>
+        <w:br/>
+      </w:r>
+      <w:r>
+        <w:tab/>
+      </w:r>
+    </w:p>
+    <w:p>
+      <w:r>
+        <w:t>H0YAS8</w:t>
+      </w:r>
+    </w:p>
+    <w:p>
+      <w:pPr>
+        <w:ind w:firstLine="720"/>
+      </w:pPr>
+      <w:r>
+        <w:t>H0YAS8_HUMAN</w:t>
+      </w:r>
+      <w:r>
+        <w:tab/>
+      </w:r>
+      <w:proofErr w:type="spellStart"/>
+      <w:r>
+        <w:t>Clusterin</w:t>
+      </w:r>
+      <w:proofErr w:type="spellEnd"/>
+      <w:r>
+        <w:tab/>
+        <w:t>CLU</w:t>
+      </w:r>
+      <w:r>
+        <w:tab/>
+        <w:t>Homo sapiens (Human)</w:t>
+      </w:r>
+      <w:r>
+        <w:tab/>
+        <w:t>140 AA</w:t>
+      </w:r>
+    </w:p>
+    <w:p>
+      <w:r>
+        <w:t>Q9ULD4</w:t>
+      </w:r>
+    </w:p>
+    <w:p>
+      <w:pPr>
+        <w:ind w:firstLine="720"/>
+      </w:pPr>
+      <w:r>
+        <w:t>BRPF3_HUMAN</w:t>
+      </w:r>
+      <w:r>
+        <w:tab/>
+        <w:t>Bromodomain and PHD finger-containing protein 3</w:t>
+      </w:r>
+      <w:r>
+        <w:tab/>
+        <w:t>BRPF3, KIAA1286</w:t>
+      </w:r>
+      <w:r>
+        <w:tab/>
+        <w:t>Homo sapiens (Human)</w:t>
+      </w:r>
+      <w:r>
+        <w:tab/>
+        <w:t>1,205 AA</w:t>
+      </w:r>
+    </w:p>
+    <w:p>
+      <w:pPr>
+        <w:pStyle w:val="ListParagraph"/>
+        <w:rPr>
+          <w:b/>
+          <w:bCs/>
+        </w:rPr>
+      </w:pPr>
+    </w:p>
+    <w:p>
+      <w:pPr>
+        <w:rPr>
+          <w:b/>
+          <w:bCs/>
+        </w:rPr>
+      </w:pPr>
+      <w:r>
+        <w:rPr>
+          <w:b/>
+          <w:bCs/>
+        </w:rPr>
+        <w:t>Group Comparison: D14 Responders vs Non-Responders</w:t>
       </w:r>
     </w:p>
     <w:p>
@@ -1349,10 +1582,225 @@
         </w:numPr>
       </w:pPr>
       <w:r>
-        <w:t>Add lines</w:t>
-      </w:r>
-      <w:r>
-        <w:t>:</w:t>
+        <w:t xml:space="preserve">ID column: </w:t>
+      </w:r>
+      <w:proofErr w:type="spellStart"/>
+      <w:r>
+        <w:t>Sample_ID</w:t>
+      </w:r>
+      <w:proofErr w:type="spellEnd"/>
+    </w:p>
+    <w:p>
+      <w:pPr>
+        <w:pStyle w:val="ListParagraph"/>
+        <w:numPr>
+          <w:ilvl w:val="0"/>
+          <w:numId w:val="18"/>
+        </w:numPr>
+      </w:pPr>
+      <w:r>
+        <w:t>Condition column: Group</w:t>
+      </w:r>
+    </w:p>
+    <w:p>
+      <w:pPr>
+        <w:pStyle w:val="ListParagraph"/>
+        <w:numPr>
+          <w:ilvl w:val="0"/>
+          <w:numId w:val="18"/>
+        </w:numPr>
+      </w:pPr>
+      <w:r>
+        <w:lastRenderedPageBreak/>
+        <w:t>Delta column: disable</w:t>
+      </w:r>
+    </w:p>
+    <w:p>
+      <w:pPr>
+        <w:pStyle w:val="ListParagraph"/>
+        <w:numPr>
+          <w:ilvl w:val="0"/>
+          <w:numId w:val="18"/>
+        </w:numPr>
+      </w:pPr>
+      <w:r>
+        <w:t>Filter column: Time</w:t>
+      </w:r>
+    </w:p>
+    <w:p>
+      <w:pPr>
+        <w:pStyle w:val="ListParagraph"/>
+        <w:numPr>
+          <w:ilvl w:val="0"/>
+          <w:numId w:val="18"/>
+        </w:numPr>
+      </w:pPr>
+      <w:r>
+        <w:t>Filter Value: D14</w:t>
+      </w:r>
+    </w:p>
+    <w:p>
+      <w:pPr>
+        <w:pStyle w:val="ListParagraph"/>
+        <w:numPr>
+          <w:ilvl w:val="0"/>
+          <w:numId w:val="18"/>
+        </w:numPr>
+      </w:pPr>
+      <w:r>
+        <w:t>Unneeded columns: Time</w:t>
+      </w:r>
+    </w:p>
+    <w:p>
+      <w:pPr>
+        <w:pStyle w:val="ListParagraph"/>
+      </w:pPr>
+    </w:p>
+    <w:p>
+      <w:pPr>
+        <w:pStyle w:val="ListParagraph"/>
+        <w:numPr>
+          <w:ilvl w:val="0"/>
+          <w:numId w:val="18"/>
+        </w:numPr>
+        <w:rPr>
+          <w:b/>
+          <w:bCs/>
+        </w:rPr>
+      </w:pPr>
+      <w:r>
+        <w:t>LIMMA_IS_PAIRED = False</w:t>
+      </w:r>
+    </w:p>
+    <w:p>
+      <w:pPr>
+        <w:pStyle w:val="ListParagraph"/>
+        <w:numPr>
+          <w:ilvl w:val="0"/>
+          <w:numId w:val="18"/>
+        </w:numPr>
+      </w:pPr>
+      <w:r>
+        <w:t xml:space="preserve">REPLACE_VALS_WITH_DELTAS = </w:t>
+      </w:r>
+      <w:r>
+        <w:t>False</w:t>
+      </w:r>
+    </w:p>
+    <w:p>
+      <w:pPr>
+        <w:pStyle w:val="ListParagraph"/>
+      </w:pPr>
+    </w:p>
+    <w:p>
+      <w:pPr>
+        <w:pStyle w:val="ListParagraph"/>
+      </w:pPr>
+    </w:p>
+    <w:p>
+      <w:pPr>
+        <w:pStyle w:val="ListParagraph"/>
+      </w:pPr>
+    </w:p>
+    <w:p>
+      <w:pPr>
+        <w:rPr>
+          <w:b/>
+          <w:bCs/>
+        </w:rPr>
+      </w:pPr>
+      <w:r>
+        <w:rPr>
+          <w:b/>
+          <w:bCs/>
+        </w:rPr>
+        <w:t>Delta Comparison: Difference from D0 to D14 in Responders vs Non-Responders</w:t>
+      </w:r>
+    </w:p>
+    <w:p>
+      <w:pPr>
+        <w:pStyle w:val="ListParagraph"/>
+        <w:numPr>
+          <w:ilvl w:val="0"/>
+          <w:numId w:val="18"/>
+        </w:numPr>
+      </w:pPr>
+      <w:r>
+        <w:t xml:space="preserve">ID column: </w:t>
+      </w:r>
+      <w:proofErr w:type="spellStart"/>
+      <w:r>
+        <w:t>Sample_ID</w:t>
+      </w:r>
+      <w:proofErr w:type="spellEnd"/>
+    </w:p>
+    <w:p>
+      <w:pPr>
+        <w:pStyle w:val="ListParagraph"/>
+        <w:numPr>
+          <w:ilvl w:val="0"/>
+          <w:numId w:val="18"/>
+        </w:numPr>
+      </w:pPr>
+      <w:r>
+        <w:t>Condition column: Group</w:t>
+      </w:r>
+    </w:p>
+    <w:p>
+      <w:pPr>
+        <w:pStyle w:val="ListParagraph"/>
+        <w:numPr>
+          <w:ilvl w:val="0"/>
+          <w:numId w:val="18"/>
+        </w:numPr>
+      </w:pPr>
+      <w:r>
+        <w:t>Delta Column: Time</w:t>
+      </w:r>
+    </w:p>
+    <w:p>
+      <w:pPr>
+        <w:pStyle w:val="ListParagraph"/>
+        <w:numPr>
+          <w:ilvl w:val="0"/>
+          <w:numId w:val="18"/>
+        </w:numPr>
+      </w:pPr>
+      <w:r>
+        <w:t>Filter column: None</w:t>
+      </w:r>
+    </w:p>
+    <w:p>
+      <w:pPr>
+        <w:pStyle w:val="ListParagraph"/>
+        <w:numPr>
+          <w:ilvl w:val="0"/>
+          <w:numId w:val="18"/>
+        </w:numPr>
+      </w:pPr>
+      <w:r>
+        <w:t>Unneeded columns: None</w:t>
+      </w:r>
+    </w:p>
+    <w:p>
+      <w:pPr>
+        <w:pStyle w:val="ListParagraph"/>
+      </w:pPr>
+    </w:p>
+    <w:p>
+      <w:pPr>
+        <w:pStyle w:val="ListParagraph"/>
+        <w:numPr>
+          <w:ilvl w:val="0"/>
+          <w:numId w:val="18"/>
+        </w:numPr>
+        <w:rPr>
+          <w:b/>
+          <w:bCs/>
+        </w:rPr>
+      </w:pPr>
+      <w:r>
+        <w:t>LIMMA_IS_PAIRED = False</w:t>
       </w:r>
     </w:p>
     <w:p>
@@ -1362,44 +1810,19 @@
           <w:ilvl w:val="1"/>
           <w:numId w:val="18"/>
         </w:numPr>
-      </w:pPr>
-      <w:r>
-        <w:t>ORIGINAL_DATA_DF = ORIGINAL_DATA_DF[ORIGINAL_DATA_DF['Group'] == 'Resp']</w:t>
-      </w:r>
-    </w:p>
-    <w:p>
-      <w:pPr>
-        <w:pStyle w:val="ListParagraph"/>
-        <w:numPr>
-          <w:ilvl w:val="1"/>
-          <w:numId w:val="18"/>
-        </w:numPr>
-      </w:pPr>
-      <w:r>
-        <w:t>ORIGINAL_DATA_DF.reset_index(drop=True, inplace=True)</w:t>
-      </w:r>
-    </w:p>
-    <w:p>
-      <w:pPr>
-        <w:rPr>
-          <w:b/>
-          <w:bCs/>
-        </w:rPr>
-      </w:pPr>
-    </w:p>
-    <w:p>
-      <w:pPr>
-        <w:rPr>
-          <w:b/>
-          <w:bCs/>
-        </w:rPr>
-      </w:pPr>
-      <w:r>
-        <w:rPr>
-          <w:b/>
-          <w:bCs/>
-        </w:rPr>
-        <w:t>Group Comparison: D14 Responders vs Non-Responders</w:t>
+        <w:rPr>
+          <w:b/>
+          <w:bCs/>
+        </w:rPr>
+      </w:pPr>
+      <w:r>
+        <w:t xml:space="preserve">Will be </w:t>
+      </w:r>
+      <w:r>
+        <w:t xml:space="preserve">automatically </w:t>
+      </w:r>
+      <w:r>
+        <w:t>overwritten as False anyway</w:t>
       </w:r>
     </w:p>
     <w:p>
@@ -1411,258 +1834,6 @@
         </w:numPr>
       </w:pPr>
       <w:r>
-        <w:t>ID column: Sample_ID</w:t>
-      </w:r>
-    </w:p>
-    <w:p>
-      <w:pPr>
-        <w:pStyle w:val="ListParagraph"/>
-        <w:numPr>
-          <w:ilvl w:val="0"/>
-          <w:numId w:val="18"/>
-        </w:numPr>
-      </w:pPr>
-      <w:r>
-        <w:t>Condition column: Group</w:t>
-      </w:r>
-    </w:p>
-    <w:p>
-      <w:pPr>
-        <w:pStyle w:val="ListParagraph"/>
-        <w:numPr>
-          <w:ilvl w:val="0"/>
-          <w:numId w:val="18"/>
-        </w:numPr>
-      </w:pPr>
-      <w:r>
-        <w:t>Unneeded columns: Time</w:t>
-      </w:r>
-    </w:p>
-    <w:p>
-      <w:pPr>
-        <w:pStyle w:val="ListParagraph"/>
-        <w:numPr>
-          <w:ilvl w:val="0"/>
-          <w:numId w:val="18"/>
-        </w:numPr>
-      </w:pPr>
-      <w:r>
-        <w:t>Filter column: Time</w:t>
-      </w:r>
-    </w:p>
-    <w:p>
-      <w:pPr>
-        <w:pStyle w:val="ListParagraph"/>
-        <w:numPr>
-          <w:ilvl w:val="0"/>
-          <w:numId w:val="18"/>
-        </w:numPr>
-      </w:pPr>
-      <w:r>
-        <w:t>Filter Value: D14</w:t>
-      </w:r>
-    </w:p>
-    <w:p>
-      <w:pPr>
-        <w:pStyle w:val="ListParagraph"/>
-      </w:pPr>
-    </w:p>
-    <w:p>
-      <w:pPr>
-        <w:pStyle w:val="ListParagraph"/>
-        <w:numPr>
-          <w:ilvl w:val="0"/>
-          <w:numId w:val="18"/>
-        </w:numPr>
-        <w:rPr>
-          <w:b/>
-          <w:bCs/>
-        </w:rPr>
-      </w:pPr>
-      <w:r>
-        <w:t>LIMMA_IS_PAIRED = False</w:t>
-      </w:r>
-    </w:p>
-    <w:p>
-      <w:pPr>
-        <w:pStyle w:val="ListParagraph"/>
-        <w:numPr>
-          <w:ilvl w:val="0"/>
-          <w:numId w:val="18"/>
-        </w:numPr>
-      </w:pPr>
-      <w:r>
-        <w:t xml:space="preserve">REPLACE_VALS_WITH_DELTAS = </w:t>
-      </w:r>
-      <w:r>
-        <w:t>False</w:t>
-      </w:r>
-    </w:p>
-    <w:p>
-      <w:pPr>
-        <w:pStyle w:val="ListParagraph"/>
-        <w:numPr>
-          <w:ilvl w:val="0"/>
-          <w:numId w:val="18"/>
-        </w:numPr>
-      </w:pPr>
-      <w:r>
-        <w:t>Add lines:</w:t>
-      </w:r>
-    </w:p>
-    <w:p>
-      <w:pPr>
-        <w:pStyle w:val="ListParagraph"/>
-        <w:numPr>
-          <w:ilvl w:val="1"/>
-          <w:numId w:val="18"/>
-        </w:numPr>
-      </w:pPr>
-      <w:r>
-        <w:t>ORIGINAL_DATA_DF = ORIGINAL_DATA_DF[ORIGINAL_DATA_DF['Time'] == 'D14']</w:t>
-      </w:r>
-    </w:p>
-    <w:p>
-      <w:pPr>
-        <w:pStyle w:val="ListParagraph"/>
-        <w:numPr>
-          <w:ilvl w:val="1"/>
-          <w:numId w:val="18"/>
-        </w:numPr>
-      </w:pPr>
-      <w:r>
-        <w:t>ORIGINAL_DATA_DF.reset_index(drop=True, inplace=True)</w:t>
-      </w:r>
-    </w:p>
-    <w:p>
-      <w:pPr>
-        <w:rPr>
-          <w:b/>
-          <w:bCs/>
-        </w:rPr>
-      </w:pPr>
-    </w:p>
-    <w:p>
-      <w:pPr>
-        <w:rPr>
-          <w:b/>
-          <w:bCs/>
-        </w:rPr>
-      </w:pPr>
-      <w:r>
-        <w:rPr>
-          <w:b/>
-          <w:bCs/>
-        </w:rPr>
-        <w:t>Delta Comparison: Difference from D0 to D14 in Responders vs Non-Responders</w:t>
-      </w:r>
-    </w:p>
-    <w:p>
-      <w:pPr>
-        <w:pStyle w:val="ListParagraph"/>
-        <w:numPr>
-          <w:ilvl w:val="0"/>
-          <w:numId w:val="18"/>
-        </w:numPr>
-      </w:pPr>
-      <w:r>
-        <w:t>ID column: Sample_ID</w:t>
-      </w:r>
-    </w:p>
-    <w:p>
-      <w:pPr>
-        <w:pStyle w:val="ListParagraph"/>
-        <w:numPr>
-          <w:ilvl w:val="0"/>
-          <w:numId w:val="18"/>
-        </w:numPr>
-      </w:pPr>
-      <w:r>
-        <w:t>Condition column: Group</w:t>
-      </w:r>
-    </w:p>
-    <w:p>
-      <w:pPr>
-        <w:pStyle w:val="ListParagraph"/>
-        <w:numPr>
-          <w:ilvl w:val="0"/>
-          <w:numId w:val="18"/>
-        </w:numPr>
-      </w:pPr>
-      <w:r>
-        <w:t>Unneeded columns: None</w:t>
-      </w:r>
-    </w:p>
-    <w:p>
-      <w:pPr>
-        <w:pStyle w:val="ListParagraph"/>
-        <w:numPr>
-          <w:ilvl w:val="0"/>
-          <w:numId w:val="18"/>
-        </w:numPr>
-      </w:pPr>
-      <w:r>
-        <w:t>Delta Column: Time</w:t>
-      </w:r>
-    </w:p>
-    <w:p>
-      <w:pPr>
-        <w:pStyle w:val="ListParagraph"/>
-        <w:numPr>
-          <w:ilvl w:val="0"/>
-          <w:numId w:val="18"/>
-        </w:numPr>
-      </w:pPr>
-      <w:r>
-        <w:t>Filter column: None</w:t>
-      </w:r>
-    </w:p>
-    <w:p>
-      <w:pPr>
-        <w:pStyle w:val="ListParagraph"/>
-      </w:pPr>
-    </w:p>
-    <w:p>
-      <w:pPr>
-        <w:pStyle w:val="ListParagraph"/>
-        <w:numPr>
-          <w:ilvl w:val="0"/>
-          <w:numId w:val="18"/>
-        </w:numPr>
-        <w:rPr>
-          <w:b/>
-          <w:bCs/>
-        </w:rPr>
-      </w:pPr>
-      <w:r>
-        <w:t>LIMMA_IS_PAIRED = False</w:t>
-      </w:r>
-    </w:p>
-    <w:p>
-      <w:pPr>
-        <w:pStyle w:val="ListParagraph"/>
-        <w:numPr>
-          <w:ilvl w:val="1"/>
-          <w:numId w:val="18"/>
-        </w:numPr>
-        <w:rPr>
-          <w:b/>
-          <w:bCs/>
-        </w:rPr>
-      </w:pPr>
-      <w:r>
-        <w:t>Will be overwritten as False anyway</w:t>
-      </w:r>
-    </w:p>
-    <w:p>
-      <w:pPr>
-        <w:pStyle w:val="ListParagraph"/>
-        <w:numPr>
-          <w:ilvl w:val="0"/>
-          <w:numId w:val="18"/>
-        </w:numPr>
-      </w:pPr>
-      <w:r>
         <w:t xml:space="preserve">REPLACE_VALS_WITH_DELTAS = </w:t>
       </w:r>
       <w:r>
@@ -1969,6 +2140,7 @@
         </w:numPr>
       </w:pPr>
       <w:r>
+        <w:lastRenderedPageBreak/>
         <w:t>Training process:</w:t>
       </w:r>
     </w:p>
@@ -2063,6 +2235,7 @@
           <w:bCs/>
         </w:rPr>
       </w:pPr>
+      <w:proofErr w:type="spellStart"/>
       <w:r>
         <w:rPr>
           <w:b/>
@@ -2070,6 +2243,7 @@
         </w:rPr>
         <w:t>Limma</w:t>
       </w:r>
+      <w:proofErr w:type="spellEnd"/>
     </w:p>
     <w:tbl>
       <w:tblPr>
@@ -2533,12 +2707,21 @@
             <w:hideMark/>
           </w:tcPr>
           <w:p>
+            <w:proofErr w:type="spellStart"/>
             <w:r>
               <w:rPr>
                 <w:b/>
                 <w:bCs/>
               </w:rPr>
-              <w:t>eBayes Trend</w:t>
+              <w:t>eBayes</w:t>
+            </w:r>
+            <w:proofErr w:type="spellEnd"/>
+            <w:r>
+              <w:rPr>
+                <w:b/>
+                <w:bCs/>
+              </w:rPr>
+              <w:t xml:space="preserve"> Trend</w:t>
             </w:r>
           </w:p>
         </w:tc>
@@ -2648,6 +2831,7 @@
         </w:numPr>
       </w:pPr>
       <w:r>
+        <w:lastRenderedPageBreak/>
         <w:t>Elastic Net combines L1 (sparsity) and L2 (grouping). It keeps groups of correlated proteins together, which often captures the biological signal better.</w:t>
       </w:r>
     </w:p>
@@ -2686,7 +2870,6 @@
     </w:p>
     <w:p>
       <w:r>
-        <w:lastRenderedPageBreak/>
         <w:t>LOOCV trains on 25 people and tests on 1. It repeats this 26 times. It uses the maximum amount of data for training and is less volatile for tiny datasets.</w:t>
       </w:r>
     </w:p>
@@ -2712,7 +2895,15 @@
       </w:r>
       <w:r>
         <w:br/>
-        <w:t>Currently, X = X.fillna(0) assumes that if a protein is missing, it is completely absent. In Mass Spec, missing often just means "below detection limit" (low abundance), but it's not zero.</w:t>
+        <w:t xml:space="preserve">Currently, X = </w:t>
+      </w:r>
+      <w:proofErr w:type="spellStart"/>
+      <w:r>
+        <w:t>X.fillna</w:t>
+      </w:r>
+      <w:proofErr w:type="spellEnd"/>
+      <w:r>
+        <w:t>(0) assumes that if a protein is missing, it is completely absent. In Mass Spec, missing often just means "below detection limit" (low abundance), but it's not zero.</w:t>
       </w:r>
       <w:r>
         <w:br/>
@@ -2769,43 +2960,360 @@
     </w:p>
     <w:p>
       <w:pPr>
-        <w:rPr>
-          <w:b/>
-          <w:bCs/>
-        </w:rPr>
-      </w:pPr>
-    </w:p>
-    <w:p>
-      <w:pPr>
-        <w:rPr>
-          <w:b/>
-          <w:bCs/>
-        </w:rPr>
-      </w:pPr>
-    </w:p>
-    <w:p>
-      <w:pPr>
-        <w:rPr>
-          <w:b/>
-          <w:bCs/>
-        </w:rPr>
-      </w:pPr>
-    </w:p>
-    <w:p>
-      <w:pPr>
-        <w:rPr>
-          <w:b/>
-          <w:bCs/>
-        </w:rPr>
-      </w:pPr>
-    </w:p>
-    <w:p>
-      <w:pPr>
-        <w:rPr>
-          <w:b/>
-          <w:bCs/>
-        </w:rPr>
-      </w:pPr>
+        <w:pStyle w:val="Heading1"/>
+      </w:pPr>
+      <w:r>
+        <w:t>Tests and Models</w:t>
+      </w:r>
+    </w:p>
+    <w:p>
+      <w:pPr>
+        <w:pStyle w:val="ListParagraph"/>
+        <w:numPr>
+          <w:ilvl w:val="0"/>
+          <w:numId w:val="20"/>
+        </w:numPr>
+      </w:pPr>
+      <w:r>
+        <w:t>PCA indicate there IS a batch effect</w:t>
+      </w:r>
+    </w:p>
+    <w:p>
+      <w:pPr>
+        <w:pStyle w:val="ListParagraph"/>
+        <w:numPr>
+          <w:ilvl w:val="1"/>
+          <w:numId w:val="20"/>
+        </w:numPr>
+      </w:pPr>
+      <w:r>
+        <w:t>More analysis to confirm?</w:t>
+      </w:r>
+    </w:p>
+    <w:p>
+      <w:pPr>
+        <w:pStyle w:val="ListParagraph"/>
+        <w:numPr>
+          <w:ilvl w:val="1"/>
+          <w:numId w:val="20"/>
+        </w:numPr>
+      </w:pPr>
+      <w:r>
+        <w:t>Combat to counteract?</w:t>
+      </w:r>
+    </w:p>
+    <w:p>
+      <w:pPr>
+        <w:pStyle w:val="ListParagraph"/>
+        <w:numPr>
+          <w:ilvl w:val="0"/>
+          <w:numId w:val="20"/>
+        </w:numPr>
+      </w:pPr>
+      <w:proofErr w:type="spellStart"/>
+      <w:r>
+        <w:t>Limma</w:t>
+      </w:r>
+      <w:proofErr w:type="spellEnd"/>
+      <w:r>
+        <w:t xml:space="preserve"> IS returning results </w:t>
+      </w:r>
+      <w:r>
+        <w:t>BUT</w:t>
+      </w:r>
+      <w:r>
+        <w:t xml:space="preserve"> FDR p-value adjustment removes these results</w:t>
+      </w:r>
+    </w:p>
+    <w:p>
+      <w:pPr>
+        <w:pStyle w:val="ListParagraph"/>
+        <w:numPr>
+          <w:ilvl w:val="1"/>
+          <w:numId w:val="20"/>
+        </w:numPr>
+      </w:pPr>
+      <w:r>
+        <w:t>Getting</w:t>
+      </w:r>
+      <w:r>
+        <w:t xml:space="preserve"> delta</w:t>
+      </w:r>
+      <w:r>
+        <w:t xml:space="preserve"> </w:t>
+      </w:r>
+      <w:proofErr w:type="spellStart"/>
+      <w:r>
+        <w:t>limma</w:t>
+      </w:r>
+      <w:proofErr w:type="spellEnd"/>
+      <w:r>
+        <w:t xml:space="preserve"> results</w:t>
+      </w:r>
+      <w:r>
+        <w:t xml:space="preserve"> WITH FDR</w:t>
+      </w:r>
+      <w:r>
+        <w:t xml:space="preserve"> for:</w:t>
+      </w:r>
+    </w:p>
+    <w:p>
+      <w:pPr>
+        <w:pStyle w:val="ListParagraph"/>
+        <w:numPr>
+          <w:ilvl w:val="2"/>
+          <w:numId w:val="20"/>
+        </w:numPr>
+      </w:pPr>
+      <w:proofErr w:type="spellStart"/>
+      <w:r>
+        <w:t>Log_fc</w:t>
+      </w:r>
+      <w:proofErr w:type="spellEnd"/>
+      <w:r>
+        <w:t xml:space="preserve"> 0.</w:t>
+      </w:r>
+      <w:r>
+        <w:t>58, p&lt;0.2</w:t>
+      </w:r>
+      <w:r>
+        <w:t>2</w:t>
+      </w:r>
+      <w:r>
+        <w:t xml:space="preserve"> (922 proteins) – no results for p&lt;0.</w:t>
+      </w:r>
+      <w:r>
+        <w:t>21</w:t>
+      </w:r>
+    </w:p>
+    <w:p>
+      <w:pPr>
+        <w:pStyle w:val="ListParagraph"/>
+        <w:numPr>
+          <w:ilvl w:val="1"/>
+          <w:numId w:val="20"/>
+        </w:numPr>
+      </w:pPr>
+      <w:r>
+        <w:t>Getting no</w:t>
+      </w:r>
+      <w:r>
+        <w:t xml:space="preserve"> delta</w:t>
+      </w:r>
+      <w:r>
+        <w:t xml:space="preserve"> </w:t>
+      </w:r>
+      <w:proofErr w:type="spellStart"/>
+      <w:r>
+        <w:t>limma</w:t>
+      </w:r>
+      <w:proofErr w:type="spellEnd"/>
+      <w:r>
+        <w:t xml:space="preserve"> results WITH FDR for:</w:t>
+      </w:r>
+    </w:p>
+    <w:p>
+      <w:pPr>
+        <w:pStyle w:val="ListParagraph"/>
+        <w:numPr>
+          <w:ilvl w:val="2"/>
+          <w:numId w:val="20"/>
+        </w:numPr>
+      </w:pPr>
+      <w:proofErr w:type="spellStart"/>
+      <w:r>
+        <w:t>Log_fc</w:t>
+      </w:r>
+      <w:proofErr w:type="spellEnd"/>
+      <w:r>
+        <w:t xml:space="preserve"> 0, p&lt;0.05</w:t>
+      </w:r>
+    </w:p>
+    <w:p>
+      <w:pPr>
+        <w:pStyle w:val="ListParagraph"/>
+        <w:numPr>
+          <w:ilvl w:val="1"/>
+          <w:numId w:val="20"/>
+        </w:numPr>
+      </w:pPr>
+      <w:r>
+        <w:t xml:space="preserve">Getting delta </w:t>
+      </w:r>
+      <w:proofErr w:type="spellStart"/>
+      <w:r>
+        <w:t>limma</w:t>
+      </w:r>
+      <w:proofErr w:type="spellEnd"/>
+      <w:r>
+        <w:t xml:space="preserve"> results WITHOUT FDR for:</w:t>
+      </w:r>
+    </w:p>
+    <w:p>
+      <w:pPr>
+        <w:pStyle w:val="ListParagraph"/>
+        <w:numPr>
+          <w:ilvl w:val="2"/>
+          <w:numId w:val="20"/>
+        </w:numPr>
+      </w:pPr>
+      <w:proofErr w:type="spellStart"/>
+      <w:r>
+        <w:t>Log_fc</w:t>
+      </w:r>
+      <w:proofErr w:type="spellEnd"/>
+      <w:r>
+        <w:t xml:space="preserve"> 0.58, p&lt;</w:t>
+      </w:r>
+      <w:r>
+        <w:t>0.05</w:t>
+      </w:r>
+      <w:r>
+        <w:t xml:space="preserve"> (393 proteins)</w:t>
+      </w:r>
+    </w:p>
+    <w:p>
+      <w:pPr>
+        <w:pStyle w:val="ListParagraph"/>
+        <w:numPr>
+          <w:ilvl w:val="1"/>
+          <w:numId w:val="20"/>
+        </w:numPr>
+      </w:pPr>
+    </w:p>
+    <w:p>
+      <w:pPr>
+        <w:rPr>
+          <w:b/>
+          <w:bCs/>
+        </w:rPr>
+      </w:pPr>
+    </w:p>
+    <w:p>
+      <w:pPr>
+        <w:rPr>
+          <w:b/>
+          <w:bCs/>
+        </w:rPr>
+      </w:pPr>
+      <w:r>
+        <w:rPr>
+          <w:b/>
+          <w:bCs/>
+        </w:rPr>
+        <w:t xml:space="preserve">When comparing the </w:t>
+      </w:r>
+      <w:r>
+        <w:rPr>
+          <w:b/>
+          <w:bCs/>
+        </w:rPr>
+        <w:t xml:space="preserve">day 0/day14 deltas between </w:t>
+      </w:r>
+      <w:proofErr w:type="spellStart"/>
+      <w:r>
+        <w:rPr>
+          <w:b/>
+          <w:bCs/>
+        </w:rPr>
+        <w:t>reponders</w:t>
+      </w:r>
+      <w:proofErr w:type="spellEnd"/>
+      <w:r>
+        <w:rPr>
+          <w:b/>
+          <w:bCs/>
+        </w:rPr>
+        <w:t xml:space="preserve"> and non-responders, no proteins survived </w:t>
+      </w:r>
+      <w:r>
+        <w:rPr>
+          <w:b/>
+          <w:bCs/>
+        </w:rPr>
+        <w:t>global False Discovery Rate (FDR) correction</w:t>
+      </w:r>
+      <w:r>
+        <w:rPr>
+          <w:b/>
+          <w:bCs/>
+        </w:rPr>
+        <w:t>.</w:t>
+      </w:r>
+    </w:p>
+    <w:p>
+      <w:pPr>
+        <w:rPr>
+          <w:b/>
+          <w:bCs/>
+        </w:rPr>
+      </w:pPr>
+      <w:r>
+        <w:rPr>
+          <w:b/>
+          <w:bCs/>
+        </w:rPr>
+        <w:lastRenderedPageBreak/>
+        <w:t xml:space="preserve">However, 393 proteins </w:t>
+      </w:r>
+      <w:r>
+        <w:rPr>
+          <w:b/>
+          <w:bCs/>
+        </w:rPr>
+        <w:t xml:space="preserve">had raw </w:t>
+      </w:r>
+      <w:proofErr w:type="spellStart"/>
+      <w:r>
+        <w:rPr>
+          <w:b/>
+          <w:bCs/>
+        </w:rPr>
+        <w:t>p_values</w:t>
+      </w:r>
+      <w:proofErr w:type="spellEnd"/>
+      <w:r>
+        <w:rPr>
+          <w:b/>
+          <w:bCs/>
+        </w:rPr>
+        <w:t xml:space="preserve"> &lt; 0.05 while being beyond a </w:t>
+      </w:r>
+      <w:r>
+        <w:rPr>
+          <w:b/>
+          <w:bCs/>
+        </w:rPr>
+        <w:t>fold change threshold of 1.5x</w:t>
+      </w:r>
+      <w:r>
+        <w:rPr>
+          <w:b/>
+          <w:bCs/>
+        </w:rPr>
+        <w:t xml:space="preserve"> (log2 </w:t>
+      </w:r>
+      <w:r>
+        <w:rPr>
+          <w:b/>
+          <w:bCs/>
+        </w:rPr>
+        <w:t>FC</w:t>
+      </w:r>
+      <w:r>
+        <w:rPr>
+          <w:b/>
+          <w:bCs/>
+        </w:rPr>
+        <w:t xml:space="preserve"> &gt; 0.58)</w:t>
+      </w:r>
+      <w:r>
+        <w:rPr>
+          <w:b/>
+          <w:bCs/>
+        </w:rPr>
+        <w:t>.</w:t>
+      </w:r>
     </w:p>
     <w:p>
       <w:pPr>
@@ -2981,7 +3489,23 @@
           <w:b/>
           <w:bCs/>
         </w:rPr>
-        <w:t>repeated emasures so need another test</w:t>
+        <w:t xml:space="preserve">repeated </w:t>
+      </w:r>
+      <w:proofErr w:type="spellStart"/>
+      <w:r>
+        <w:rPr>
+          <w:b/>
+          <w:bCs/>
+        </w:rPr>
+        <w:t>emasures</w:t>
+      </w:r>
+      <w:proofErr w:type="spellEnd"/>
+      <w:r>
+        <w:rPr>
+          <w:b/>
+          <w:bCs/>
+        </w:rPr>
+        <w:t xml:space="preserve"> so need another test</w:t>
       </w:r>
     </w:p>
     <w:sectPr>
@@ -3372,6 +3896,119 @@
     </w:lvl>
   </w:abstractNum>
   <w:abstractNum w:abstractNumId="3" w15:restartNumberingAfterBreak="0">
+    <w:nsid w:val="0E906B98"/>
+    <w:multiLevelType w:val="hybridMultilevel"/>
+    <w:tmpl w:val="F51AAA0C"/>
+    <w:lvl w:ilvl="0" w:tplc="08090001">
+      <w:start w:val="1"/>
+      <w:numFmt w:val="bullet"/>
+      <w:lvlText w:val=""/>
+      <w:lvlJc w:val="left"/>
+      <w:pPr>
+        <w:ind w:left="720" w:hanging="360"/>
+      </w:pPr>
+      <w:rPr>
+        <w:rFonts w:ascii="Symbol" w:hAnsi="Symbol" w:hint="default"/>
+      </w:rPr>
+    </w:lvl>
+    <w:lvl w:ilvl="1" w:tplc="08090003">
+      <w:start w:val="1"/>
+      <w:numFmt w:val="bullet"/>
+      <w:lvlText w:val="o"/>
+      <w:lvlJc w:val="left"/>
+      <w:pPr>
+        <w:ind w:left="1440" w:hanging="360"/>
+      </w:pPr>
+      <w:rPr>
+        <w:rFonts w:ascii="Courier New" w:hAnsi="Courier New" w:cs="Courier New" w:hint="default"/>
+      </w:rPr>
+    </w:lvl>
+    <w:lvl w:ilvl="2" w:tplc="08090005">
+      <w:start w:val="1"/>
+      <w:numFmt w:val="bullet"/>
+      <w:lvlText w:val=""/>
+      <w:lvlJc w:val="left"/>
+      <w:pPr>
+        <w:ind w:left="2160" w:hanging="360"/>
+      </w:pPr>
+      <w:rPr>
+        <w:rFonts w:ascii="Wingdings" w:hAnsi="Wingdings" w:hint="default"/>
+      </w:rPr>
+    </w:lvl>
+    <w:lvl w:ilvl="3" w:tplc="08090001" w:tentative="1">
+      <w:start w:val="1"/>
+      <w:numFmt w:val="bullet"/>
+      <w:lvlText w:val=""/>
+      <w:lvlJc w:val="left"/>
+      <w:pPr>
+        <w:ind w:left="2880" w:hanging="360"/>
+      </w:pPr>
+      <w:rPr>
+        <w:rFonts w:ascii="Symbol" w:hAnsi="Symbol" w:hint="default"/>
+      </w:rPr>
+    </w:lvl>
+    <w:lvl w:ilvl="4" w:tplc="08090003" w:tentative="1">
+      <w:start w:val="1"/>
+      <w:numFmt w:val="bullet"/>
+      <w:lvlText w:val="o"/>
+      <w:lvlJc w:val="left"/>
+      <w:pPr>
+        <w:ind w:left="3600" w:hanging="360"/>
+      </w:pPr>
+      <w:rPr>
+        <w:rFonts w:ascii="Courier New" w:hAnsi="Courier New" w:cs="Courier New" w:hint="default"/>
+      </w:rPr>
+    </w:lvl>
+    <w:lvl w:ilvl="5" w:tplc="08090005" w:tentative="1">
+      <w:start w:val="1"/>
+      <w:numFmt w:val="bullet"/>
+      <w:lvlText w:val=""/>
+      <w:lvlJc w:val="left"/>
+      <w:pPr>
+        <w:ind w:left="4320" w:hanging="360"/>
+      </w:pPr>
+      <w:rPr>
+        <w:rFonts w:ascii="Wingdings" w:hAnsi="Wingdings" w:hint="default"/>
+      </w:rPr>
+    </w:lvl>
+    <w:lvl w:ilvl="6" w:tplc="08090001" w:tentative="1">
+      <w:start w:val="1"/>
+      <w:numFmt w:val="bullet"/>
+      <w:lvlText w:val=""/>
+      <w:lvlJc w:val="left"/>
+      <w:pPr>
+        <w:ind w:left="5040" w:hanging="360"/>
+      </w:pPr>
+      <w:rPr>
+        <w:rFonts w:ascii="Symbol" w:hAnsi="Symbol" w:hint="default"/>
+      </w:rPr>
+    </w:lvl>
+    <w:lvl w:ilvl="7" w:tplc="08090003" w:tentative="1">
+      <w:start w:val="1"/>
+      <w:numFmt w:val="bullet"/>
+      <w:lvlText w:val="o"/>
+      <w:lvlJc w:val="left"/>
+      <w:pPr>
+        <w:ind w:left="5760" w:hanging="360"/>
+      </w:pPr>
+      <w:rPr>
+        <w:rFonts w:ascii="Courier New" w:hAnsi="Courier New" w:cs="Courier New" w:hint="default"/>
+      </w:rPr>
+    </w:lvl>
+    <w:lvl w:ilvl="8" w:tplc="08090005" w:tentative="1">
+      <w:start w:val="1"/>
+      <w:numFmt w:val="bullet"/>
+      <w:lvlText w:val=""/>
+      <w:lvlJc w:val="left"/>
+      <w:pPr>
+        <w:ind w:left="6480" w:hanging="360"/>
+      </w:pPr>
+      <w:rPr>
+        <w:rFonts w:ascii="Wingdings" w:hAnsi="Wingdings" w:hint="default"/>
+      </w:rPr>
+    </w:lvl>
+  </w:abstractNum>
+  <w:abstractNum w:abstractNumId="4" w15:restartNumberingAfterBreak="0">
     <w:nsid w:val="151C1346"/>
     <w:multiLevelType w:val="multilevel"/>
     <w:tmpl w:val="24F65C96"/>
@@ -3520,7 +4157,7 @@
       </w:rPr>
     </w:lvl>
   </w:abstractNum>
-  <w:abstractNum w:abstractNumId="4" w15:restartNumberingAfterBreak="0">
+  <w:abstractNum w:abstractNumId="5" w15:restartNumberingAfterBreak="0">
     <w:nsid w:val="17EF5DBE"/>
     <w:multiLevelType w:val="hybridMultilevel"/>
     <w:tmpl w:val="353CADD8"/>
@@ -3633,7 +4270,7 @@
       </w:rPr>
     </w:lvl>
   </w:abstractNum>
-  <w:abstractNum w:abstractNumId="5" w15:restartNumberingAfterBreak="0">
+  <w:abstractNum w:abstractNumId="6" w15:restartNumberingAfterBreak="0">
     <w:nsid w:val="25986F10"/>
     <w:multiLevelType w:val="hybridMultilevel"/>
     <w:tmpl w:val="2CFABEC8"/>
@@ -3746,7 +4383,7 @@
       </w:rPr>
     </w:lvl>
   </w:abstractNum>
-  <w:abstractNum w:abstractNumId="6" w15:restartNumberingAfterBreak="0">
+  <w:abstractNum w:abstractNumId="7" w15:restartNumberingAfterBreak="0">
     <w:nsid w:val="2C38233A"/>
     <w:multiLevelType w:val="multilevel"/>
     <w:tmpl w:val="5F6ABD44"/>
@@ -3895,7 +4532,7 @@
       </w:rPr>
     </w:lvl>
   </w:abstractNum>
-  <w:abstractNum w:abstractNumId="7" w15:restartNumberingAfterBreak="0">
+  <w:abstractNum w:abstractNumId="8" w15:restartNumberingAfterBreak="0">
     <w:nsid w:val="302F488F"/>
     <w:multiLevelType w:val="multilevel"/>
     <w:tmpl w:val="D22C9F66"/>
@@ -4044,7 +4681,7 @@
       </w:rPr>
     </w:lvl>
   </w:abstractNum>
-  <w:abstractNum w:abstractNumId="8" w15:restartNumberingAfterBreak="0">
+  <w:abstractNum w:abstractNumId="9" w15:restartNumberingAfterBreak="0">
     <w:nsid w:val="304466F3"/>
     <w:multiLevelType w:val="hybridMultilevel"/>
     <w:tmpl w:val="7B06F438"/>
@@ -4157,7 +4794,7 @@
       </w:rPr>
     </w:lvl>
   </w:abstractNum>
-  <w:abstractNum w:abstractNumId="9" w15:restartNumberingAfterBreak="0">
+  <w:abstractNum w:abstractNumId="10" w15:restartNumberingAfterBreak="0">
     <w:nsid w:val="307834C4"/>
     <w:multiLevelType w:val="multilevel"/>
     <w:tmpl w:val="24F65C96"/>
@@ -4306,7 +4943,7 @@
       </w:rPr>
     </w:lvl>
   </w:abstractNum>
-  <w:abstractNum w:abstractNumId="10" w15:restartNumberingAfterBreak="0">
+  <w:abstractNum w:abstractNumId="11" w15:restartNumberingAfterBreak="0">
     <w:nsid w:val="3AAE6270"/>
     <w:multiLevelType w:val="hybridMultilevel"/>
     <w:tmpl w:val="62D29952"/>
@@ -4419,7 +5056,7 @@
       </w:rPr>
     </w:lvl>
   </w:abstractNum>
-  <w:abstractNum w:abstractNumId="11" w15:restartNumberingAfterBreak="0">
+  <w:abstractNum w:abstractNumId="12" w15:restartNumberingAfterBreak="0">
     <w:nsid w:val="3B5B530E"/>
     <w:multiLevelType w:val="multilevel"/>
     <w:tmpl w:val="05E0D24A"/>
@@ -4568,7 +5205,7 @@
       </w:rPr>
     </w:lvl>
   </w:abstractNum>
-  <w:abstractNum w:abstractNumId="12" w15:restartNumberingAfterBreak="0">
+  <w:abstractNum w:abstractNumId="13" w15:restartNumberingAfterBreak="0">
     <w:nsid w:val="470E2B2D"/>
     <w:multiLevelType w:val="hybridMultilevel"/>
     <w:tmpl w:val="CC5EB6B4"/>
@@ -4680,7 +5317,7 @@
       </w:rPr>
     </w:lvl>
   </w:abstractNum>
-  <w:abstractNum w:abstractNumId="13" w15:restartNumberingAfterBreak="0">
+  <w:abstractNum w:abstractNumId="14" w15:restartNumberingAfterBreak="0">
     <w:nsid w:val="4A4A3F80"/>
     <w:multiLevelType w:val="hybridMultilevel"/>
     <w:tmpl w:val="9A5427B2"/>
@@ -4793,7 +5430,7 @@
       </w:rPr>
     </w:lvl>
   </w:abstractNum>
-  <w:abstractNum w:abstractNumId="14" w15:restartNumberingAfterBreak="0">
+  <w:abstractNum w:abstractNumId="15" w15:restartNumberingAfterBreak="0">
     <w:nsid w:val="5D583945"/>
     <w:multiLevelType w:val="hybridMultilevel"/>
     <w:tmpl w:val="01BABDDA"/>
@@ -4906,7 +5543,7 @@
       </w:rPr>
     </w:lvl>
   </w:abstractNum>
-  <w:abstractNum w:abstractNumId="15" w15:restartNumberingAfterBreak="0">
+  <w:abstractNum w:abstractNumId="16" w15:restartNumberingAfterBreak="0">
     <w:nsid w:val="60526CAD"/>
     <w:multiLevelType w:val="hybridMultilevel"/>
     <w:tmpl w:val="0DB65D80"/>
@@ -5019,7 +5656,7 @@
       </w:rPr>
     </w:lvl>
   </w:abstractNum>
-  <w:abstractNum w:abstractNumId="16" w15:restartNumberingAfterBreak="0">
+  <w:abstractNum w:abstractNumId="17" w15:restartNumberingAfterBreak="0">
     <w:nsid w:val="744A7E11"/>
     <w:multiLevelType w:val="hybridMultilevel"/>
     <w:tmpl w:val="3B1885C6"/>
@@ -5132,7 +5769,7 @@
       </w:rPr>
     </w:lvl>
   </w:abstractNum>
-  <w:abstractNum w:abstractNumId="17" w15:restartNumberingAfterBreak="0">
+  <w:abstractNum w:abstractNumId="18" w15:restartNumberingAfterBreak="0">
     <w:nsid w:val="768A5E0A"/>
     <w:multiLevelType w:val="hybridMultilevel"/>
     <w:tmpl w:val="CB5ADEDE"/>
@@ -5245,7 +5882,7 @@
       </w:rPr>
     </w:lvl>
   </w:abstractNum>
-  <w:abstractNum w:abstractNumId="18" w15:restartNumberingAfterBreak="0">
+  <w:abstractNum w:abstractNumId="19" w15:restartNumberingAfterBreak="0">
     <w:nsid w:val="7E3341E1"/>
     <w:multiLevelType w:val="hybridMultilevel"/>
     <w:tmpl w:val="EBBE5532"/>
@@ -5358,61 +5995,64 @@
     </w:lvl>
   </w:abstractNum>
   <w:num w:numId="1" w16cid:durableId="1239487359">
-    <w:abstractNumId w:val="6"/>
+    <w:abstractNumId w:val="7"/>
   </w:num>
   <w:num w:numId="2" w16cid:durableId="1425758845">
-    <w:abstractNumId w:val="7"/>
+    <w:abstractNumId w:val="8"/>
   </w:num>
   <w:num w:numId="3" w16cid:durableId="1923564724">
-    <w:abstractNumId w:val="11"/>
+    <w:abstractNumId w:val="12"/>
   </w:num>
   <w:num w:numId="4" w16cid:durableId="874074003">
-    <w:abstractNumId w:val="17"/>
+    <w:abstractNumId w:val="18"/>
   </w:num>
   <w:num w:numId="5" w16cid:durableId="1950811890">
-    <w:abstractNumId w:val="8"/>
+    <w:abstractNumId w:val="9"/>
   </w:num>
   <w:num w:numId="6" w16cid:durableId="1704136806">
-    <w:abstractNumId w:val="13"/>
+    <w:abstractNumId w:val="14"/>
   </w:num>
   <w:num w:numId="7" w16cid:durableId="176504485">
     <w:abstractNumId w:val="0"/>
   </w:num>
   <w:num w:numId="8" w16cid:durableId="1182158805">
-    <w:abstractNumId w:val="16"/>
+    <w:abstractNumId w:val="17"/>
   </w:num>
   <w:num w:numId="9" w16cid:durableId="1517501411">
-    <w:abstractNumId w:val="10"/>
+    <w:abstractNumId w:val="11"/>
   </w:num>
   <w:num w:numId="10" w16cid:durableId="755786843">
-    <w:abstractNumId w:val="3"/>
+    <w:abstractNumId w:val="4"/>
   </w:num>
   <w:num w:numId="11" w16cid:durableId="1850169576">
-    <w:abstractNumId w:val="9"/>
+    <w:abstractNumId w:val="10"/>
   </w:num>
   <w:num w:numId="12" w16cid:durableId="1513761178">
     <w:abstractNumId w:val="2"/>
   </w:num>
   <w:num w:numId="13" w16cid:durableId="2112318022">
-    <w:abstractNumId w:val="12"/>
+    <w:abstractNumId w:val="13"/>
   </w:num>
   <w:num w:numId="14" w16cid:durableId="1904950339">
-    <w:abstractNumId w:val="5"/>
+    <w:abstractNumId w:val="6"/>
   </w:num>
   <w:num w:numId="15" w16cid:durableId="708799760">
-    <w:abstractNumId w:val="14"/>
+    <w:abstractNumId w:val="15"/>
   </w:num>
   <w:num w:numId="16" w16cid:durableId="1869641846">
     <w:abstractNumId w:val="1"/>
   </w:num>
   <w:num w:numId="17" w16cid:durableId="2012563546">
-    <w:abstractNumId w:val="15"/>
+    <w:abstractNumId w:val="16"/>
   </w:num>
   <w:num w:numId="18" w16cid:durableId="1613971794">
-    <w:abstractNumId w:val="4"/>
+    <w:abstractNumId w:val="5"/>
   </w:num>
   <w:num w:numId="19" w16cid:durableId="225721701">
-    <w:abstractNumId w:val="18"/>
+    <w:abstractNumId w:val="19"/>
+  </w:num>
+  <w:num w:numId="20" w16cid:durableId="422380830">
+    <w:abstractNumId w:val="3"/>
   </w:num>
 </w:numbering>
 </file>
@@ -6335,6 +6975,29 @@
       <w:spacing w:val="5"/>
     </w:rPr>
   </w:style>
+  <w:style w:type="character" w:styleId="Hyperlink">
+    <w:name w:val="Hyperlink"/>
+    <w:basedOn w:val="DefaultParagraphFont"/>
+    <w:uiPriority w:val="99"/>
+    <w:unhideWhenUsed/>
+    <w:rsid w:val="009927AB"/>
+    <w:rPr>
+      <w:color w:val="467886" w:themeColor="hyperlink"/>
+      <w:u w:val="single"/>
+    </w:rPr>
+  </w:style>
+  <w:style w:type="character" w:styleId="UnresolvedMention">
+    <w:name w:val="Unresolved Mention"/>
+    <w:basedOn w:val="DefaultParagraphFont"/>
+    <w:uiPriority w:val="99"/>
+    <w:semiHidden/>
+    <w:unhideWhenUsed/>
+    <w:rsid w:val="009927AB"/>
+    <w:rPr>
+      <w:color w:val="605E5C"/>
+      <w:shd w:val="clear" w:color="auto" w:fill="E1DFDD"/>
+    </w:rPr>
+  </w:style>
 </w:styles>
 </file>
 

</xml_diff>

<commit_message>
Removed double limma results outut excels. To remaining output excel: added B and t columns, added tab for adjusted p-val significants proteins
</commit_message>
<xml_diff>
--- a/Plan Steps.docx
+++ b/Plan Steps.docx
@@ -241,6 +241,39 @@
     </w:p>
     <w:p>
       <w:pPr>
+        <w:pStyle w:val="ListParagraph"/>
+        <w:numPr>
+          <w:ilvl w:val="0"/>
+          <w:numId w:val="15"/>
+        </w:numPr>
+      </w:pPr>
+      <w:r>
+        <w:t xml:space="preserve">Difference from D0 to D14 in </w:t>
+      </w:r>
+      <w:r>
+        <w:t>r</w:t>
+      </w:r>
+      <w:r>
+        <w:t xml:space="preserve">esponders vs </w:t>
+      </w:r>
+      <w:r>
+        <w:t>n</w:t>
+      </w:r>
+      <w:r>
+        <w:t>on-</w:t>
+      </w:r>
+      <w:r>
+        <w:t>r</w:t>
+      </w:r>
+      <w:r>
+        <w:t>esponders</w:t>
+      </w:r>
+      <w:r>
+        <w:t xml:space="preserve"> (delta comparison)</w:t>
+      </w:r>
+    </w:p>
+    <w:p>
+      <w:pPr>
         <w:rPr>
           <w:b/>
           <w:bCs/>
@@ -561,7 +594,6 @@
           <w:b/>
           <w:bCs/>
         </w:rPr>
-        <w:lastRenderedPageBreak/>
         <w:t>Longitudinal Comparison: D0 (T0) vs D14 Responders</w:t>
       </w:r>
     </w:p>
@@ -1189,6 +1221,7 @@
         </w:rPr>
       </w:pPr>
       <w:r>
+        <w:lastRenderedPageBreak/>
         <w:t>Model protein levels over time</w:t>
       </w:r>
     </w:p>
@@ -1205,7 +1238,6 @@
         </w:rPr>
       </w:pPr>
       <w:r>
-        <w:lastRenderedPageBreak/>
         <w:t>Spearman’s rank c</w:t>
       </w:r>
       <w:r>
@@ -1599,6 +1631,7 @@
         </w:numPr>
       </w:pPr>
       <w:r>
+        <w:lastRenderedPageBreak/>
         <w:t>Condition column: Group</w:t>
       </w:r>
     </w:p>
@@ -1611,7 +1644,6 @@
         </w:numPr>
       </w:pPr>
       <w:r>
-        <w:lastRenderedPageBreak/>
         <w:t>Delta column: disable</w:t>
       </w:r>
     </w:p>
@@ -2128,6 +2160,7 @@
         </w:numPr>
       </w:pPr>
       <w:r>
+        <w:lastRenderedPageBreak/>
         <w:t>Impute missing values</w:t>
       </w:r>
     </w:p>
@@ -2140,7 +2173,6 @@
         </w:numPr>
       </w:pPr>
       <w:r>
-        <w:lastRenderedPageBreak/>
         <w:t>Training process:</w:t>
       </w:r>
     </w:p>
@@ -2704,26 +2736,8 @@
               <w:right w:w="180" w:type="dxa"/>
             </w:tcMar>
             <w:vAlign w:val="center"/>
-            <w:hideMark/>
           </w:tcPr>
-          <w:p>
-            <w:proofErr w:type="spellStart"/>
-            <w:r>
-              <w:rPr>
-                <w:b/>
-                <w:bCs/>
-              </w:rPr>
-              <w:t>eBayes</w:t>
-            </w:r>
-            <w:proofErr w:type="spellEnd"/>
-            <w:r>
-              <w:rPr>
-                <w:b/>
-                <w:bCs/>
-              </w:rPr>
-              <w:t xml:space="preserve"> Trend</w:t>
-            </w:r>
-          </w:p>
+          <w:p/>
         </w:tc>
         <w:tc>
           <w:tcPr>
@@ -2739,17 +2753,8 @@
               <w:right w:w="180" w:type="dxa"/>
             </w:tcMar>
             <w:vAlign w:val="center"/>
-            <w:hideMark/>
           </w:tcPr>
-          <w:p>
-            <w:r>
-              <w:rPr>
-                <w:b/>
-                <w:bCs/>
-              </w:rPr>
-              <w:t>False</w:t>
-            </w:r>
-          </w:p>
+          <w:p/>
         </w:tc>
         <w:tc>
           <w:tcPr>
@@ -2765,13 +2770,8 @@
               <w:right w:w="180" w:type="dxa"/>
             </w:tcMar>
             <w:vAlign w:val="center"/>
-            <w:hideMark/>
           </w:tcPr>
-          <w:p>
-            <w:r>
-              <w:t>R Default (Implicit)</w:t>
-            </w:r>
-          </w:p>
+          <w:p/>
         </w:tc>
       </w:tr>
     </w:tbl>
@@ -2810,6 +2810,7 @@
         </w:numPr>
       </w:pPr>
       <w:r>
+        <w:lastRenderedPageBreak/>
         <w:t>LASSO (L1) hates correlated proteins. If Protein A and Protein B do the exact same thing, LASSO picks one and kills the other. In biology, we often want </w:t>
       </w:r>
       <w:r>
@@ -2831,7 +2832,6 @@
         </w:numPr>
       </w:pPr>
       <w:r>
-        <w:lastRenderedPageBreak/>
         <w:t>Elastic Net combines L1 (sparsity) and L2 (grouping). It keeps groups of correlated proteins together, which often captures the biological signal better.</w:t>
       </w:r>
     </w:p>
@@ -3201,6 +3201,7 @@
           <w:b/>
           <w:bCs/>
         </w:rPr>
+        <w:lastRenderedPageBreak/>
         <w:t xml:space="preserve">When comparing the </w:t>
       </w:r>
       <w:r>
@@ -3253,7 +3254,6 @@
           <w:b/>
           <w:bCs/>
         </w:rPr>
-        <w:lastRenderedPageBreak/>
         <w:t xml:space="preserve">However, 393 proteins </w:t>
       </w:r>
       <w:r>

</xml_diff>